<commit_message>
fix comments, image still not working
</commit_message>
<xml_diff>
--- a/MAFMC_EAFMms_doc.docx
+++ b/MAFMC_EAFMms_doc.docx
@@ -245,22 +245,212 @@
       <w:r>
         <w:t xml:space="preserve">? Why is IEA a good framework to implement EAFM? Why haven’t we seen more uptake?</w:t>
       </w:r>
-      <w:bookmarkStart w:id="26" w:name="redoc-htmlcomment-1"/>
-      <w:r>
-        <w:rPr>
-          <w:rStyle w:val="redoc-htmlcomment-1"/>
-          <w:vanish/>
-        </w:rPr>
-        <w:t xml:space="preserve"> </w:t>
+      <w:commentRangeStart w:id="1"/>
+      <w:commentRangeEnd w:id="1"/>
+      <w:r>
+        <w:rPr>
+          <w:rStyle w:val="CommentReference"/>
+        </w:rPr>
+        <w:commentReference w:id="1"/>
+      </w:r>
+    </w:p>
+    <w:p>
+      <w:pPr>
+        <w:pStyle w:val="BodyText"/>
+      </w:pPr>
+      <w:r>
+        <w:t xml:space="preserve">Here we review a successful implementation of Integrated Ecosystem Assessment within an operational fishery management system, and highlight key features of this implementation contributing to success.</w:t>
+      </w:r>
+    </w:p>
+    <w:p>
+      <w:pPr>
+        <w:pStyle w:val="BodyText"/>
+      </w:pPr>
+      <w:r>
+        <w:t xml:space="preserve">Outline</w:t>
+      </w:r>
+      <w:r>
+        <w:t xml:space="preserve"> </w:t>
+      </w:r>
+      <w:commentRangeStart w:id="2"/>
+      <w:commentRangeEnd w:id="2"/>
+      <w:r>
+        <w:rPr>
+          <w:rStyle w:val="CommentReference"/>
+        </w:rPr>
+        <w:commentReference w:id="2"/>
+      </w:r>
+    </w:p>
+    <w:p>
+      <w:pPr>
+        <w:pStyle w:val="Compact"/>
+        <w:numPr>
+          <w:numId w:val="1001"/>
+          <w:ilvl w:val="0"/>
+        </w:numPr>
+      </w:pPr>
+      <w:r>
+        <w:t xml:space="preserve">Who is the Council?</w:t>
+      </w:r>
+    </w:p>
+    <w:p>
+      <w:pPr>
+        <w:pStyle w:val="Compact"/>
+        <w:numPr>
+          <w:numId w:val="1001"/>
+          <w:ilvl w:val="0"/>
+        </w:numPr>
+      </w:pPr>
+      <w:r>
+        <w:t xml:space="preserve">Mid-Atlantic Fishery Management Council Ecosystem Approach (EAFM)</w:t>
+      </w:r>
+    </w:p>
+    <w:p>
+      <w:pPr>
+        <w:pStyle w:val="Compact"/>
+        <w:numPr>
+          <w:numId w:val="1002"/>
+          <w:ilvl w:val="1"/>
+        </w:numPr>
+      </w:pPr>
+      <w:r>
+        <w:t xml:space="preserve">Why did managers decide to invest in an ecosystem approach?</w:t>
+      </w:r>
+      <w:r>
+        <w:br/>
+      </w:r>
+    </w:p>
+    <w:p>
+      <w:pPr>
+        <w:pStyle w:val="Compact"/>
+        <w:numPr>
+          <w:numId w:val="1002"/>
+          <w:ilvl w:val="1"/>
+        </w:numPr>
+      </w:pPr>
+      <w:r>
+        <w:t xml:space="preserve">How did they develop their approach? open public process, workshops, iterative</w:t>
+      </w:r>
+    </w:p>
+    <w:p>
+      <w:pPr>
+        <w:pStyle w:val="Compact"/>
+        <w:numPr>
+          <w:numId w:val="1002"/>
+          <w:ilvl w:val="1"/>
+        </w:numPr>
+      </w:pPr>
+      <w:r>
+        <w:t xml:space="preserve">Why risk assessment first? established clear objectives</w:t>
+      </w:r>
+    </w:p>
+    <w:p>
+      <w:pPr>
+        <w:pStyle w:val="Compact"/>
+        <w:numPr>
+          <w:numId w:val="1001"/>
+          <w:ilvl w:val="0"/>
+        </w:numPr>
+      </w:pPr>
+      <w:r>
+        <w:t xml:space="preserve">Tailoring ecosystem reporting for fishery managers (pirate SOE paper)</w:t>
+      </w:r>
+    </w:p>
+    <w:p>
+      <w:pPr>
+        <w:pStyle w:val="Compact"/>
+        <w:numPr>
+          <w:numId w:val="1001"/>
+          <w:ilvl w:val="0"/>
+        </w:numPr>
+      </w:pPr>
+      <w:r>
+        <w:t xml:space="preserve">Mid-Atlantic EAFM risk assessment (refer to 2018 paper)</w:t>
+      </w:r>
+    </w:p>
+    <w:p>
+      <w:pPr>
+        <w:pStyle w:val="Compact"/>
+        <w:numPr>
+          <w:numId w:val="1001"/>
+          <w:ilvl w:val="0"/>
+        </w:numPr>
+      </w:pPr>
+      <w:r>
+        <w:t xml:space="preserve">Mid-Atlantic EAFM conceptual modeling (towards MSE)</w:t>
+      </w:r>
+    </w:p>
+    <w:p>
+      <w:pPr>
+        <w:pStyle w:val="Compact"/>
+        <w:numPr>
+          <w:numId w:val="1001"/>
+          <w:ilvl w:val="0"/>
+        </w:numPr>
+      </w:pPr>
+      <w:r>
+        <w:t xml:space="preserve">Discussion</w:t>
+      </w:r>
+    </w:p>
+    <w:p>
+      <w:pPr>
+        <w:pStyle w:val="Compact"/>
+        <w:numPr>
+          <w:numId w:val="1003"/>
+          <w:ilvl w:val="1"/>
+        </w:numPr>
+      </w:pPr>
+      <w:r>
+        <w:t xml:space="preserve">Overall, the process began with strategic planning, stakeholder-driven visioning, and continues as a collaboration between scientists, managers, and stakeholders.</w:t>
+      </w:r>
+    </w:p>
+    <w:p>
+      <w:pPr>
+        <w:pStyle w:val="Compact"/>
+        <w:numPr>
+          <w:numId w:val="1003"/>
+          <w:ilvl w:val="1"/>
+        </w:numPr>
+      </w:pPr>
+      <w:r>
+        <w:t xml:space="preserve">Open-source data and technical documentation</w:t>
+      </w:r>
+    </w:p>
+    <w:p>
+      <w:pPr>
+        <w:pStyle w:val="Heading2"/>
+      </w:pPr>
+      <w:bookmarkStart w:id="26" w:name="who-is-the-council"/>
+      <w:r>
+        <w:t xml:space="preserve">Who is the Council?</w:t>
       </w:r>
       <w:bookmarkEnd w:id="26"/>
     </w:p>
     <w:p>
       <w:pPr>
+        <w:pStyle w:val="FirstParagraph"/>
+      </w:pPr>
+      <w:commentRangeStart w:id="3"/>
+      <w:commentRangeEnd w:id="3"/>
+      <w:r>
+        <w:rPr>
+          <w:rStyle w:val="CommentReference"/>
+        </w:rPr>
+        <w:commentReference w:id="3"/>
+      </w:r>
+      <w:r>
+        <w:t xml:space="preserve"> </w:t>
+      </w:r>
+      <w:r>
+        <w:t xml:space="preserve">The Mid-Atlantic Fishery Management Council (also referred to as the Council, Mid-Atlantic Council, or MAFMC) is responsible for the conservation and management of fish stocks within the federal 200-mile limit of the MidAtlantic region (North Carolina through New York). The Council was established in 1976 by the Fishery Conservation and Management Act (later renamed the Magnuson-Stevens Fishery Conservation and Management Act, or MSA). The law created a 200-mile Exclusive Economic Zone (EEZ), eliminated foreign fishing effort within the EEZ, and charged eight regional councils with management of fishery resources in the newly expanded federal waters. The Council develops fishery management recommendations which must be approved by the secretary of commerce before they become final. All of the Council’s fishery management recommendations must be consistent with the ten national standards as defined by the MSA.</w:t>
+      </w:r>
+    </w:p>
+    <w:p>
+      <w:pPr>
         <w:pStyle w:val="BodyText"/>
       </w:pPr>
       <w:r>
-        <w:t xml:space="preserve">Here we review a successful implementation of Integrated Ecosystem Assessment within an operational fishery management system, and highlight key features of this implementation contributing to success.</w:t>
+        <w:t xml:space="preserve">The Council manages more than 64 species with seven fishery management plans (FMPs). Fourteen species are directly managed with specific FMPs. These include summer flounder, scup, black sea bass, Atlantic bluefish, Atlantic mackerel, Illex and longfin squids, butterfish, Atlantic surfclams, ocean quahogs, golden and blueline tilefish, spiny dogfish (joint with the New England Council), and monkfish (joint with the New England Council).</w:t>
       </w:r>
     </w:p>
     <w:p>
@@ -268,94 +458,52 @@
         <w:pStyle w:val="BodyText"/>
       </w:pPr>
       <w:r>
-        <w:t xml:space="preserve">Outline</w:t>
-      </w:r>
-      <w:r>
-        <w:t xml:space="preserve"> </w:t>
-      </w:r>
-      <w:bookmarkStart w:id="27" w:name="redoc-htmlcomment-2"/>
-      <w:r>
-        <w:rPr>
-          <w:rStyle w:val="redoc-htmlcomment-2"/>
-          <w:vanish/>
-        </w:rPr>
-        <w:t xml:space="preserve"> </w:t>
+        <w:t xml:space="preserve">The Council coordinates the management of summer flounder, scup, black sea bass, bluefish, and spiny dogfish jointly with the Atlantic States Marine Fisheries Commission (ASMFC). In addition, the Council manages more than 50 forage species as</w:t>
+      </w:r>
+      <w:r>
+        <w:t xml:space="preserve"> </w:t>
+      </w:r>
+      <w:r>
+        <w:t xml:space="preserve">“</w:t>
+      </w:r>
+      <w:r>
+        <w:t xml:space="preserve">ecosystem components</w:t>
+      </w:r>
+      <w:r>
+        <w:t xml:space="preserve">”</w:t>
+      </w:r>
+      <w:r>
+        <w:t xml:space="preserve"> </w:t>
+      </w:r>
+      <w:r>
+        <w:t xml:space="preserve">in all seven FMPs. The Council sets possession and landing limits to prevent the expansion of directed fisheries on these forage species in the Mid-Atlantic.</w:t>
+      </w:r>
+    </w:p>
+    <w:p>
+      <w:pPr>
+        <w:pStyle w:val="BodyText"/>
+      </w:pPr>
+      <w:r>
+        <w:t xml:space="preserve">The Council is composed of 25 members, including citizens from each of the seven mid-Atlantic states as well as representatives of the U.S. Fish and Wildlife Service, U.S. Coast Guard, State Department, and the Atlantic States Marine Fisheries Commission.</w:t>
+      </w:r>
+    </w:p>
+    <w:p>
+      <w:pPr>
+        <w:pStyle w:val="Heading1"/>
+      </w:pPr>
+      <w:bookmarkStart w:id="27" w:name="X52dc308ccc0c8e8d39f6f795ebc2f9687372118"/>
+      <w:r>
+        <w:t xml:space="preserve">Mid-Atlantic Fishery Management Council Ecosystem Approach (EAFM)</w:t>
       </w:r>
       <w:bookmarkEnd w:id="27"/>
-      <w:r>
-        <w:t xml:space="preserve"> </w:t>
-      </w:r>
-      <w:r>
-        <w:t xml:space="preserve">- Who is the Council?</w:t>
-      </w:r>
-      <w:r>
-        <w:t xml:space="preserve"> </w:t>
-      </w:r>
-      <w:r>
-        <w:t xml:space="preserve">- Mid-Atlantic Fishery Management Council Ecosystem Approach (EAFM)</w:t>
-      </w:r>
-      <w:r>
-        <w:t xml:space="preserve"> </w:t>
-      </w:r>
-      <w:r>
-        <w:t xml:space="preserve">- Why did managers decide to invest in an ecosystem approach?</w:t>
-      </w:r>
-      <w:r>
-        <w:br/>
-      </w:r>
-      <w:r>
-        <w:t xml:space="preserve">- How did they develop their approach? open public process, workshops, iterative</w:t>
-      </w:r>
-      <w:r>
-        <w:t xml:space="preserve"> </w:t>
-      </w:r>
-      <w:r>
-        <w:t xml:space="preserve">- Why risk assessment first? established clear objectives</w:t>
-      </w:r>
-      <w:r>
-        <w:t xml:space="preserve"> </w:t>
-      </w:r>
-      <w:r>
-        <w:t xml:space="preserve">- Tailoring ecosystem reporting for fishery managers (pirate SOE paper)</w:t>
-      </w:r>
-      <w:r>
-        <w:t xml:space="preserve"> </w:t>
-      </w:r>
-      <w:r>
-        <w:t xml:space="preserve">- Mid-Atlantic EAFM risk assessment (refer to 2018 paper)</w:t>
-      </w:r>
-      <w:r>
-        <w:t xml:space="preserve"> </w:t>
-      </w:r>
-      <w:r>
-        <w:t xml:space="preserve">- Mid-Atlantic EAFM conceptual modeling (towards MSE)</w:t>
-      </w:r>
-      <w:r>
-        <w:t xml:space="preserve"> </w:t>
-      </w:r>
-      <w:r>
-        <w:t xml:space="preserve">- Discussion</w:t>
-      </w:r>
-      <w:r>
-        <w:t xml:space="preserve"> </w:t>
-      </w:r>
-      <w:r>
-        <w:t xml:space="preserve">- Overall, the process began with strategic planning, stakeholder-driven visioning, and continues as a collaboration between scientists, managers, and stakeholders.</w:t>
-      </w:r>
-      <w:r>
-        <w:t xml:space="preserve"> </w:t>
-      </w:r>
-      <w:r>
-        <w:t xml:space="preserve">- Open-source data and technical documentation</w:t>
-      </w:r>
     </w:p>
     <w:p>
       <w:pPr>
         <w:pStyle w:val="Heading2"/>
       </w:pPr>
-      <w:bookmarkStart w:id="28" w:name="who-is-the-council"/>
-      <w:r>
-        <w:t xml:space="preserve">Who is the Council?</w:t>
+      <w:bookmarkStart w:id="28" w:name="X48fc1280f850c6d5b66f24630bc9c6b03320e82"/>
+      <w:r>
+        <w:t xml:space="preserve">Why did managers decide to invest in an ecosystem approach?</w:t>
       </w:r>
       <w:bookmarkEnd w:id="28"/>
     </w:p>
@@ -363,22 +511,19 @@
       <w:pPr>
         <w:pStyle w:val="FirstParagraph"/>
       </w:pPr>
-      <w:bookmarkStart w:id="30" w:name="redoc-htmlcomment-3"/>
-      <w:bookmarkStart w:id="29" w:name="redoc-htmlcomment-4"/>
-      <w:r>
-        <w:rPr>
-          <w:rStyle w:val="redoc-htmlcomment-4"/>
-          <w:vanish/>
-        </w:rPr>
-        <w:t xml:space="preserve"> </w:t>
-      </w:r>
-      <w:bookmarkEnd w:id="29"/>
-      <w:bookmarkEnd w:id="30"/>
-      <w:r>
-        <w:t xml:space="preserve"> </w:t>
-      </w:r>
-      <w:r>
-        <w:t xml:space="preserve">The Mid-Atlantic Fishery Management Council (also referred to as the Council, Mid-Atlantic Council, or MAFMC) is responsible for the conservation and management of fish stocks within the federal 200-mile limit of the MidAtlantic region (North Carolina through New York). The Council was established in 1976 by the Fishery Conservation and Management Act (later renamed the Magnuson-Stevens Fishery Conservation and Management Act, or MSA). The law created a 200-mile Exclusive Economic Zone (EEZ), eliminated foreign fishing effort within the EEZ, and charged eight regional councils with management of fishery resources in the newly expanded federal waters. The Council develops fishery management recommendations which must be approved by the secretary of commerce before they become final. All of the Council’s fishery management recommendations must be consistent with the ten national standards as defined by the MSA.</w:t>
+      <w:commentRangeStart w:id="4"/>
+      <w:commentRangeEnd w:id="4"/>
+      <w:r>
+        <w:rPr>
+          <w:rStyle w:val="CommentReference"/>
+        </w:rPr>
+        <w:commentReference w:id="4"/>
+      </w:r>
+      <w:r>
+        <w:t xml:space="preserve"> </w:t>
+      </w:r>
+      <w:r>
+        <w:t xml:space="preserve">The Council had been considering mechanisms to introduce ecosystem considerations into the fishery management process since the late 1990s (MAFMC 2006). In the fall of 2011, the Council hosted the fourth National Scientific and Statistical Committee Workshop, which was convened to provide an opportunity for the eight regional fishery management councils’ Scientific and Statistical Committees (SSCs) to discuss incorporation of ecosystem considerations in federal fisheries management (Seagraves and Collins 2012). After a review of the various approaches to incorporating ecosystem considerations into fishery management around the U.S., the Council agreed to move forward with development of a transitional approach to introduce ecosystem considerations into Council management actions in a step-wise, evolutionary fashion – herein referred to as an ecosystem approach to fisheries management or EAFM.</w:t>
       </w:r>
     </w:p>
     <w:p>
@@ -386,164 +531,96 @@
         <w:pStyle w:val="BodyText"/>
       </w:pPr>
       <w:r>
-        <w:t xml:space="preserve">The Council manages more than 64 species with seven fishery management plans (FMPs). Fourteen species are directly managed with specific FMPs. These include summer flounder, scup, black sea bass, Atlantic bluefish, Atlantic mackerel, Illex and longfin squids, butterfish, Atlantic surfclams, ocean quahogs, golden and blueline tilefish, spiny dogfish (joint with the New England Council), and monkfish (joint with the New England Council).</w:t>
-      </w:r>
-    </w:p>
-    <w:p>
-      <w:pPr>
-        <w:pStyle w:val="BodyText"/>
-      </w:pPr>
-      <w:r>
-        <w:t xml:space="preserve">The Council coordinates the management of summer flounder, scup, black sea bass, bluefish, and spiny dogfish jointly with the Atlantic States Marine Fisheries Commission (ASMFC). In addition, the Council manages more than 50 forage species as</w:t>
-      </w:r>
-      <w:r>
-        <w:t xml:space="preserve"> </w:t>
-      </w:r>
-      <w:r>
-        <w:t xml:space="preserve">“</w:t>
-      </w:r>
-      <w:r>
-        <w:t xml:space="preserve">ecosystem components</w:t>
-      </w:r>
-      <w:r>
-        <w:t xml:space="preserve">”</w:t>
-      </w:r>
-      <w:r>
-        <w:t xml:space="preserve"> </w:t>
-      </w:r>
-      <w:r>
-        <w:t xml:space="preserve">in all seven FMPs. The Council sets possession and landing limits to prevent the expansion of directed fisheries on these forage species in the Mid-Atlantic.</w:t>
-      </w:r>
-    </w:p>
-    <w:p>
-      <w:pPr>
-        <w:pStyle w:val="BodyText"/>
-      </w:pPr>
-      <w:r>
-        <w:t xml:space="preserve">The Council is composed of 25 members, including citizens from each of the seven mid-Atlantic states as well as representatives of the U.S. Fish and Wildlife Service, U.S. Coast Guard, State Department, and the Atlantic States Marine Fisheries Commission.</w:t>
-      </w:r>
-    </w:p>
-    <w:p>
-      <w:pPr>
-        <w:pStyle w:val="Heading1"/>
-      </w:pPr>
-      <w:bookmarkStart w:id="31" w:name="X52dc308ccc0c8e8d39f6f795ebc2f9687372118"/>
-      <w:r>
-        <w:t xml:space="preserve">Mid-Atlantic Fishery Management Council Ecosystem Approach (EAFM)</w:t>
-      </w:r>
-      <w:bookmarkEnd w:id="31"/>
-    </w:p>
-    <w:p>
-      <w:pPr>
-        <w:pStyle w:val="Heading2"/>
-      </w:pPr>
-      <w:bookmarkStart w:id="32" w:name="X48fc1280f850c6d5b66f24630bc9c6b03320e82"/>
-      <w:r>
-        <w:t xml:space="preserve">Why did managers decide to invest in an ecosystem approach?</w:t>
-      </w:r>
-      <w:bookmarkEnd w:id="32"/>
+        <w:t xml:space="preserve">The Council also embarked on a Visioning Project in 2011 to chart a course for the future of marine fisheries management in the Mid-Atlantic based on</w:t>
+      </w:r>
+      <w:r>
+        <w:t xml:space="preserve"> </w:t>
+      </w:r>
+      <w:commentRangeStart w:id="5"/>
+      <w:r>
+        <w:t xml:space="preserve">extensive stakeholder input.</w:t>
+      </w:r>
+      <w:commentRangeEnd w:id="5"/>
+      <w:r>
+        <w:rPr>
+          <w:rStyle w:val="CommentReference"/>
+        </w:rPr>
+        <w:commentReference w:id="5"/>
+      </w:r>
+      <w:r>
+        <w:t xml:space="preserve"> </w:t>
+      </w:r>
+      <w:r>
+        <w:t xml:space="preserve">The survey results noted common themes across all stakeholder groups:</w:t>
+      </w:r>
+    </w:p>
+    <w:p>
+      <w:pPr>
+        <w:pStyle w:val="BlockText"/>
+      </w:pPr>
+      <w:r>
+        <w:t xml:space="preserve">• There is a lack of confidence in the data that drive fishery management decisions.</w:t>
+      </w:r>
+    </w:p>
+    <w:p>
+      <w:pPr>
+        <w:pStyle w:val="BlockText"/>
+      </w:pPr>
+      <w:r>
+        <w:t xml:space="preserve">• Stakeholders are not as involved in the Council process as they can and should be.</w:t>
+      </w:r>
+    </w:p>
+    <w:p>
+      <w:pPr>
+        <w:pStyle w:val="BlockText"/>
+      </w:pPr>
+      <w:r>
+        <w:t xml:space="preserve">• Different jurisdictions and regulations among the many fishery management organizations result in complexity and inconsistency.</w:t>
+      </w:r>
+    </w:p>
+    <w:p>
+      <w:pPr>
+        <w:pStyle w:val="BlockText"/>
+      </w:pPr>
+      <w:r>
+        <w:t xml:space="preserve">• There is a need for increased transparency and communications in fisheries management.</w:t>
+      </w:r>
+    </w:p>
+    <w:p>
+      <w:pPr>
+        <w:pStyle w:val="BlockText"/>
+      </w:pPr>
+      <w:r>
+        <w:t xml:space="preserve">• The dynamics of the ecosystem and food web should be considered to a greater extent in fisheries management decisions.</w:t>
+      </w:r>
+    </w:p>
+    <w:p>
+      <w:pPr>
+        <w:pStyle w:val="BlockText"/>
+      </w:pPr>
+      <w:r>
+        <w:t xml:space="preserve">• Stakeholders are not adequately represented on the Council.</w:t>
+      </w:r>
+    </w:p>
+    <w:p>
+      <w:pPr>
+        <w:pStyle w:val="BlockText"/>
+      </w:pPr>
+      <w:r>
+        <w:t xml:space="preserve">• Pollution is negatively affecting the health of fish stocks.</w:t>
+      </w:r>
     </w:p>
     <w:p>
       <w:pPr>
         <w:pStyle w:val="FirstParagraph"/>
       </w:pPr>
       <w:r>
-        <w:t xml:space="preserve">The Council had been considering mechanisms to introduce ecosystem considerations into the fishery management process since the late 1990s (MAFMC 2006). In the fall of 2011, the Council hosted the fourth National Scientific and Statistical Committee Workshop, which was convened to provide an opportunity for the eight regional fishery management councils’ Scientific and Statistical Committees (SSCs) to discuss incorporation of ecosystem considerations in federal fisheries management (Seagraves and Collins 2012). After a review of the various approaches to incorporating ecosystem considerations into fishery management around the U.S., the Council agreed to move forward with development of a transitional approach to introduce ecosystem considerations into Council management actions in a step-wise, evolutionary fashion – herein referred to as an ecosystem approach to fisheries management or EAFM.</w:t>
-      </w:r>
-    </w:p>
-    <w:p>
-      <w:pPr>
-        <w:pStyle w:val="BodyText"/>
-      </w:pPr>
-      <w:r>
-        <w:t xml:space="preserve">The Council also embarked on a Visioning Project in 2011 to chart a course for the future of marine fisheries management in the Mid-Atlantic based on extensive stakeholder input.</w:t>
-      </w:r>
-      <w:r>
-        <w:t xml:space="preserve"> </w:t>
-      </w:r>
-      <w:bookmarkStart w:id="33" w:name="redoc-htmlcomment-5"/>
-      <w:r>
-        <w:rPr>
-          <w:rStyle w:val="redoc-htmlcomment-5"/>
-          <w:vanish/>
-        </w:rPr>
-        <w:t xml:space="preserve"> </w:t>
-      </w:r>
-      <w:bookmarkEnd w:id="33"/>
-      <w:r>
-        <w:t xml:space="preserve"> </w:t>
-      </w:r>
-      <w:r>
-        <w:t xml:space="preserve">The survey results noted common themes across all stakeholder groups:</w:t>
-      </w:r>
-    </w:p>
-    <w:p>
-      <w:pPr>
-        <w:pStyle w:val="BlockText"/>
-      </w:pPr>
-      <w:r>
-        <w:t xml:space="preserve">• There is a lack of confidence in the data that drive fishery management decisions.</w:t>
-      </w:r>
-    </w:p>
-    <w:p>
-      <w:pPr>
-        <w:pStyle w:val="BlockText"/>
-      </w:pPr>
-      <w:r>
-        <w:t xml:space="preserve">• Stakeholders are not as involved in the Council process as they can and should be.</w:t>
-      </w:r>
-    </w:p>
-    <w:p>
-      <w:pPr>
-        <w:pStyle w:val="BlockText"/>
-      </w:pPr>
-      <w:r>
-        <w:t xml:space="preserve">• Different jurisdictions and regulations among the many fishery management organizations result in complexity and inconsistency.</w:t>
-      </w:r>
-    </w:p>
-    <w:p>
-      <w:pPr>
-        <w:pStyle w:val="BlockText"/>
-      </w:pPr>
-      <w:r>
-        <w:t xml:space="preserve">• There is a need for increased transparency and communications in fisheries management.</w:t>
-      </w:r>
-    </w:p>
-    <w:p>
-      <w:pPr>
-        <w:pStyle w:val="BlockText"/>
-      </w:pPr>
-      <w:r>
-        <w:t xml:space="preserve">• The dynamics of the ecosystem and food web should be considered to a greater extent in fisheries management decisions.</w:t>
-      </w:r>
-    </w:p>
-    <w:p>
-      <w:pPr>
-        <w:pStyle w:val="BlockText"/>
-      </w:pPr>
-      <w:r>
-        <w:t xml:space="preserve">• Stakeholders are not adequately represented on the Council.</w:t>
-      </w:r>
-    </w:p>
-    <w:p>
-      <w:pPr>
-        <w:pStyle w:val="BlockText"/>
-      </w:pPr>
-      <w:r>
-        <w:t xml:space="preserve">• Pollution is negatively affecting the health of fish stocks.</w:t>
-      </w:r>
-    </w:p>
-    <w:p>
-      <w:pPr>
-        <w:pStyle w:val="FirstParagraph"/>
-      </w:pPr>
-      <w:r>
         <w:t xml:space="preserve">(Visioning report, p. 3:</w:t>
       </w:r>
       <w:r>
         <w:t xml:space="preserve"> </w:t>
       </w:r>
-      <w:hyperlink r:id="rId34">
+      <w:hyperlink r:id="rId29">
         <w:r>
           <w:rPr>
             <w:rStyle w:val="Hyperlink"/>
@@ -562,7 +639,7 @@
       <w:r>
         <w:t xml:space="preserve">This effort culminated in the development of the Council’s 2014-2018 Strategic Plan (</w:t>
       </w:r>
-      <w:hyperlink r:id="rId35">
+      <w:hyperlink r:id="rId30">
         <w:r>
           <w:rPr>
             <w:rStyle w:val="Hyperlink"/>
@@ -578,27 +655,26 @@
       <w:pPr>
         <w:pStyle w:val="Heading2"/>
       </w:pPr>
-      <w:bookmarkStart w:id="36" w:name="how-did-they-develop-their-approach"/>
+      <w:bookmarkStart w:id="31" w:name="how-did-they-develop-their-approach"/>
       <w:r>
         <w:t xml:space="preserve">How did they develop their approach?</w:t>
       </w:r>
-      <w:bookmarkEnd w:id="36"/>
+      <w:bookmarkEnd w:id="31"/>
     </w:p>
     <w:p>
       <w:pPr>
         <w:pStyle w:val="FirstParagraph"/>
       </w:pPr>
-      <w:bookmarkStart w:id="37" w:name="redoc-htmlcomment-6"/>
-      <w:r>
-        <w:rPr>
-          <w:rStyle w:val="redoc-htmlcomment-6"/>
-          <w:vanish/>
-        </w:rPr>
-        <w:t xml:space="preserve"> </w:t>
-      </w:r>
-      <w:bookmarkEnd w:id="37"/>
-      <w:r>
-        <w:br/>
+      <w:commentRangeStart w:id="6"/>
+      <w:commentRangeEnd w:id="6"/>
+      <w:r>
+        <w:rPr>
+          <w:rStyle w:val="CommentReference"/>
+        </w:rPr>
+        <w:commentReference w:id="6"/>
+      </w:r>
+      <w:r>
+        <w:t xml:space="preserve"> </w:t>
       </w:r>
       <w:r>
         <w:t xml:space="preserve">Based on Council and SSC discussions and stakeholder input from the Council’s Visioning Project, the Council concluded that the EAFM document should focus on the following major ecosystem-related issues:</w:t>
@@ -644,7 +720,7 @@
       <w:r>
         <w:t xml:space="preserve"> </w:t>
       </w:r>
-      <w:hyperlink r:id="rId38">
+      <w:hyperlink r:id="rId32">
         <w:r>
           <w:rPr>
             <w:rStyle w:val="Hyperlink"/>
@@ -723,152 +799,137 @@
       <w:pPr>
         <w:pStyle w:val="Heading2"/>
       </w:pPr>
-      <w:bookmarkStart w:id="39" w:name="X18d3a3346cfced406d3d2faab3ae6770fef3269"/>
+      <w:bookmarkStart w:id="33" w:name="X18d3a3346cfced406d3d2faab3ae6770fef3269"/>
       <w:r>
         <w:t xml:space="preserve">Mid-Atlantic Council EAFM process: a modified IEA loop</w:t>
       </w:r>
+      <w:bookmarkEnd w:id="33"/>
+    </w:p>
+    <w:bookmarkStart w:id="34" w:name="redoc-codechunk-2"/>
+    <w:p>
+      <w:pPr>
+        <w:pStyle w:val="redoc-codechunk-2"/>
+      </w:pPr>
+    </w:p>
+    <w:bookmarkEnd w:id="34"/>
+    <w:p>
+      <w:pPr>
+        <w:pStyle w:val="BodyText"/>
+      </w:pPr>
+      <w:r>
+        <w:t xml:space="preserve">Risk assessment is the initial step in the Council’s implementation of an ecosystem approach to fishery management</w:t>
+      </w:r>
+      <w:r>
+        <w:t xml:space="preserve"> </w:t>
+      </w:r>
+      <w:bookmarkStart w:id="35" w:name="redoc-citation-2"/>
+      <w:r>
+        <w:rPr>
+          <w:rStyle w:val="redoc-citation-2"/>
+        </w:rPr>
+        <w:t xml:space="preserve">[@gaichas_framework_2016]</w:t>
+      </w:r>
+      <w:bookmarkEnd w:id="35"/>
+      <w:r>
+        <w:t xml:space="preserve">. Second, a conceptual model is developed identifying key environmental, ecological, social, economic, and management linkages for a high-priority fishery. Third, quantitative modeling addressing Council-specified questions and based on interactions identified in the conceptual model is applied to evaluate alternative management strategies that best balance management objectives. As strategies are implemented, outcomes are monitored and the process is adjusted, and/or another priority identified in risk assessment can be addressed.</w:t>
+      </w:r>
+    </w:p>
+    <w:p>
+      <w:pPr>
+        <w:pStyle w:val="BodyText"/>
+      </w:pPr>
+      <w:r>
+        <w:t xml:space="preserve">Risk assessment first in the loop both prioritized issues and established clear objectives for further analysis in the form of risk elements, which were linked with ecosystem indcicators.</w:t>
+      </w:r>
+    </w:p>
+    <w:p>
+      <w:pPr>
+        <w:pStyle w:val="Heading1"/>
+      </w:pPr>
+      <w:bookmarkStart w:id="36" w:name="X8ee63984c88797d99c8774670852f0f53c0ed25"/>
+      <w:r>
+        <w:t xml:space="preserve">Tailoring ecosystem indicator reporting for fishery managers</w:t>
+      </w:r>
+      <w:bookmarkEnd w:id="36"/>
+    </w:p>
+    <w:p>
+      <w:pPr>
+        <w:pStyle w:val="FirstParagraph"/>
+      </w:pPr>
+      <w:commentRangeStart w:id="7"/>
+      <w:commentRangeEnd w:id="7"/>
+      <w:r>
+        <w:rPr>
+          <w:rStyle w:val="CommentReference"/>
+        </w:rPr>
+        <w:commentReference w:id="7"/>
+      </w:r>
+      <w:r>
+        <w:t xml:space="preserve"> </w:t>
+      </w:r>
+      <w:r>
+        <w:t xml:space="preserve">Risk assessment relied on the ecosystem indicators and State of the Ecosystem (SOE) reports developed at the NOAA/NMFS Northeast Fisheries Science Center. As the Council’s EAFM process developed, ecosystem indicators and reporting evolved as well to meet management needs. Priorites for ecosystem reporting included clear communication of relevance to management, synthesis of messages across indicators, and efficiency of production, delivery, and use by managers.</w:t>
+      </w:r>
+    </w:p>
+    <w:p>
+      <w:pPr>
+        <w:pStyle w:val="Heading2"/>
+      </w:pPr>
+      <w:bookmarkStart w:id="37" w:name="Xe0a30925557a23869d50ea42f73593e6085a60e"/>
+      <w:r>
+        <w:t xml:space="preserve">Priority: Clear communication of relevance to management</w:t>
+      </w:r>
+      <w:bookmarkEnd w:id="37"/>
+    </w:p>
+    <w:p>
+      <w:pPr>
+        <w:pStyle w:val="FirstParagraph"/>
+      </w:pPr>
+      <w:r>
+        <w:t xml:space="preserve">Our initial step was to clearly align indicators with management objectives. This is required to conduct integrated ecosystem assessment</w:t>
+      </w:r>
+      <w:r>
+        <w:t xml:space="preserve"> </w:t>
+      </w:r>
+      <w:r>
+        <w:t xml:space="preserve">[@levin_integrated_2009, @levin_guidance_2014]</w:t>
+      </w:r>
+      <w:r>
+        <w:t xml:space="preserve">, and has been advised many times in the literature</w:t>
+      </w:r>
+      <w:r>
+        <w:t xml:space="preserve"> </w:t>
+      </w:r>
+      <w:bookmarkStart w:id="38" w:name="redoc-citation-4"/>
+      <w:r>
+        <w:rPr>
+          <w:rStyle w:val="redoc-citation-4"/>
+        </w:rPr>
+        <w:t xml:space="preserve">[@degnbol_review_2004; @jennings_indicators_2005; @rice_framework_2005; @link_translating_2005]</w:t>
+      </w:r>
+      <w:bookmarkEnd w:id="38"/>
+      <w:r>
+        <w:t xml:space="preserve">. A difficulty with pratical implementation of this in ecosystem reporting can be the lack of clearly specified ecosystem-level management objectives (although some have been suggested</w:t>
+      </w:r>
+      <w:r>
+        <w:t xml:space="preserve"> </w:t>
+      </w:r>
+      <w:bookmarkStart w:id="39" w:name="redoc-citation-5"/>
+      <w:r>
+        <w:rPr>
+          <w:rStyle w:val="redoc-citation-5"/>
+        </w:rPr>
+        <w:t xml:space="preserve">[@murawski_definitions_2000]</w:t>
+      </w:r>
       <w:bookmarkEnd w:id="39"/>
-    </w:p>
-    <w:p>
-      <w:pPr>
-        <w:pStyle w:val="Compact"/>
-      </w:pPr>
-      <w:bookmarkStart w:id="40" w:name="redoc-htmlcomment-7"/>
-      <w:r>
-        <w:rPr>
-          <w:rStyle w:val="redoc-htmlcomment-7"/>
-          <w:vanish/>
-        </w:rPr>
-        <w:t xml:space="preserve"> </w:t>
-      </w:r>
-      <w:bookmarkEnd w:id="40"/>
-    </w:p>
-    <w:bookmarkStart w:id="41" w:name="redoc-codechunk-2"/>
-    <w:p>
-      <w:pPr>
-        <w:pStyle w:val="redoc-codechunk-2"/>
-      </w:pPr>
-    </w:p>
-    <w:bookmarkEnd w:id="41"/>
-    <w:p>
-      <w:pPr>
-        <w:pStyle w:val="BodyText"/>
-      </w:pPr>
-      <w:r>
-        <w:t xml:space="preserve">Risk assessment is the initial step in the Council’s implementation of an ecosystem approach to fishery management</w:t>
-      </w:r>
-      <w:r>
-        <w:t xml:space="preserve"> </w:t>
-      </w:r>
-      <w:bookmarkStart w:id="42" w:name="redoc-citation-2"/>
-      <w:r>
-        <w:rPr>
-          <w:rStyle w:val="redoc-citation-2"/>
-        </w:rPr>
-        <w:t xml:space="preserve">[@gaichas_framework_2016]</w:t>
-      </w:r>
-      <w:bookmarkEnd w:id="42"/>
-      <w:r>
-        <w:t xml:space="preserve">. Second, a conceptual model is developed identifying key environmental, ecological, social, economic, and management linkages for a high-priority fishery. Third, quantitative modeling addressing Council-specified questions and based on interactions identified in the conceptual model is applied to evaluate alternative management strategies that best balance management objectives. As strategies are implemented, outcomes are monitored and the process is adjusted, and/or another priority identified in risk assessment can be addressed.</w:t>
-      </w:r>
-    </w:p>
-    <w:p>
-      <w:pPr>
-        <w:pStyle w:val="BodyText"/>
-      </w:pPr>
-      <w:r>
-        <w:t xml:space="preserve">Risk assessment first in the loop both prioritized issues and established clear objectives for further analysis in the form of risk elements, which were linked with ecosystem indcicators.</w:t>
-      </w:r>
-    </w:p>
-    <w:p>
-      <w:pPr>
-        <w:pStyle w:val="Heading1"/>
-      </w:pPr>
-      <w:bookmarkStart w:id="43" w:name="X8ee63984c88797d99c8774670852f0f53c0ed25"/>
-      <w:r>
-        <w:t xml:space="preserve">Tailoring ecosystem indicator reporting for fishery managers</w:t>
-      </w:r>
-      <w:bookmarkEnd w:id="43"/>
-    </w:p>
-    <w:p>
-      <w:pPr>
-        <w:pStyle w:val="FirstParagraph"/>
-      </w:pPr>
-      <w:bookmarkStart w:id="44" w:name="redoc-htmlcomment-8"/>
-      <w:r>
-        <w:rPr>
-          <w:rStyle w:val="redoc-htmlcomment-8"/>
-          <w:vanish/>
-        </w:rPr>
-        <w:t xml:space="preserve"> </w:t>
-      </w:r>
-      <w:bookmarkEnd w:id="44"/>
-      <w:r>
-        <w:t xml:space="preserve"> </w:t>
-      </w:r>
-      <w:r>
-        <w:t xml:space="preserve">Risk assessment relied on the ecosystem indicators and State of the Ecosystem (SOE) reports developed at the NOAA/NMFS Northeast Fisheries Science Center. As the Council’s EAFM process developed, ecosystem indicators and reporting evolved as well to meet management needs. Priorites for ecosystem reporting included clear communication of relevance to management, synthesis of messages across indicators, and efficiency of production, delivery, and use by managers.</w:t>
-      </w:r>
-    </w:p>
-    <w:p>
-      <w:pPr>
-        <w:pStyle w:val="Heading2"/>
-      </w:pPr>
-      <w:bookmarkStart w:id="45" w:name="Xe0a30925557a23869d50ea42f73593e6085a60e"/>
-      <w:r>
-        <w:t xml:space="preserve">Priority: Clear communication of relevance to management</w:t>
-      </w:r>
-      <w:bookmarkEnd w:id="45"/>
-    </w:p>
-    <w:p>
-      <w:pPr>
-        <w:pStyle w:val="FirstParagraph"/>
-      </w:pPr>
-      <w:r>
-        <w:t xml:space="preserve">Our initial step was to clearly align indicators with management objectives. This is required to conduct integrated ecosystem assessment</w:t>
-      </w:r>
-      <w:r>
-        <w:t xml:space="preserve"> </w:t>
-      </w:r>
-      <w:r>
-        <w:t xml:space="preserve">[@levin_integrated_2009, @levin_guidance_2014]</w:t>
-      </w:r>
-      <w:r>
-        <w:t xml:space="preserve">, and has been advised many times in the literature</w:t>
-      </w:r>
-      <w:r>
-        <w:t xml:space="preserve"> </w:t>
-      </w:r>
-      <w:bookmarkStart w:id="46" w:name="redoc-citation-4"/>
-      <w:r>
-        <w:rPr>
-          <w:rStyle w:val="redoc-citation-4"/>
-        </w:rPr>
-        <w:t xml:space="preserve">[@degnbol_review_2004; @jennings_indicators_2005; @rice_framework_2005; @link_translating_2005]</w:t>
-      </w:r>
-      <w:bookmarkEnd w:id="46"/>
-      <w:r>
-        <w:t xml:space="preserve">. A difficulty with pratical implementation of this in ecosystem reporting can be the lack of clearly specified ecosystem-level management objectives (although some have been suggested</w:t>
-      </w:r>
-      <w:r>
-        <w:t xml:space="preserve"> </w:t>
-      </w:r>
-      <w:bookmarkStart w:id="47" w:name="redoc-citation-5"/>
-      <w:r>
-        <w:rPr>
-          <w:rStyle w:val="redoc-citation-5"/>
-        </w:rPr>
-        <w:t xml:space="preserve">[@murawski_definitions_2000]</w:t>
-      </w:r>
-      <w:bookmarkEnd w:id="47"/>
       <w:r>
         <w:t xml:space="preserve">). In our case, considerable effort had already been applied to derive both general goals and operational objectives from both US legislation such as the Magnuson-Stevens Fisheries Conservation and Management Act (MSA) and regional sources</w:t>
       </w:r>
       <w:r>
         <w:t xml:space="preserve"> </w:t>
       </w:r>
-      <w:bookmarkStart w:id="49" w:name="redoc-citation-6"/>
-      <w:bookmarkStart w:id="48" w:name="redoc-citation-9"/>
+      <w:bookmarkStart w:id="41" w:name="redoc-citation-6"/>
+      <w:bookmarkStart w:id="40" w:name="redoc-citation-9"/>
       <w:r>
         <w:rPr>
           <w:rStyle w:val="redoc-citation-9"/>
@@ -876,8 +937,8 @@
         </w:rPr>
         <w:t xml:space="preserve">[@depiper_operationalizing_2017]</w:t>
       </w:r>
-      <w:bookmarkEnd w:id="48"/>
-      <w:bookmarkEnd w:id="49"/>
+      <w:bookmarkEnd w:id="40"/>
+      <w:bookmarkEnd w:id="41"/>
       <w:r>
         <w:t xml:space="preserve">. While we realized that this list of objectives remained somewhat general and would need refinement together with managers and stakeholders in our region, it served as a useful starting point to structure ecosystem reporting.</w:t>
       </w:r>
@@ -892,14 +953,14 @@
       <w:r>
         <w:t xml:space="preserve"> </w:t>
       </w:r>
-      <w:bookmarkStart w:id="50" w:name="redoc-citation-7"/>
+      <w:bookmarkStart w:id="42" w:name="redoc-citation-7"/>
       <w:r>
         <w:rPr>
           <w:rStyle w:val="redoc-citation-7"/>
         </w:rPr>
         <w:t xml:space="preserve">[@pavao-zuckerman_conceptual_2000; @heemskerk_conceptual_2003]</w:t>
       </w:r>
-      <w:bookmarkEnd w:id="50"/>
+      <w:bookmarkEnd w:id="42"/>
       <w:r>
         <w:t xml:space="preserve">. Conceptual models summarize the</w:t>
       </w:r>
@@ -924,14 +985,14 @@
       <w:r>
         <w:t xml:space="preserve"> </w:t>
       </w:r>
-      <w:bookmarkStart w:id="51" w:name="redoc-citation-8"/>
+      <w:bookmarkStart w:id="43" w:name="redoc-citation-8"/>
       <w:r>
         <w:rPr>
           <w:rStyle w:val="redoc-citation-8"/>
         </w:rPr>
         <w:t xml:space="preserve">[@levin_conceptualization_2016; @breslow_conceptualizing_2016]</w:t>
       </w:r>
-      <w:bookmarkEnd w:id="51"/>
+      <w:bookmarkEnd w:id="43"/>
       <w:r>
         <w:t xml:space="preserve">, which we used as initial templates. Conceptual models for the Northeast US were developed as part of the scientific investigation of best practices for implementing integrated ecosystem assessment</w:t>
       </w:r>
@@ -947,7 +1008,7 @@
       <w:r>
         <w:t xml:space="preserve"> </w:t>
       </w:r>
-      <w:hyperlink r:id="rId52">
+      <w:hyperlink r:id="rId44">
         <w:r>
           <w:rPr>
             <w:rStyle w:val="Hyperlink"/>
@@ -978,14 +1039,14 @@
       <w:r>
         <w:t xml:space="preserve"> </w:t>
       </w:r>
-      <w:bookmarkStart w:id="53" w:name="redoc-citation-10"/>
+      <w:bookmarkStart w:id="45" w:name="redoc-citation-10"/>
       <w:r>
         <w:rPr>
           <w:rStyle w:val="redoc-citation-10"/>
         </w:rPr>
         <w:t xml:space="preserve">[@biedron_toward_2016]</w:t>
       </w:r>
-      <w:bookmarkEnd w:id="53"/>
+      <w:bookmarkEnd w:id="45"/>
       <w:r>
         <w:t xml:space="preserve">.</w:t>
       </w:r>
@@ -1001,14 +1062,14 @@
       <w:r>
         <w:t xml:space="preserve"> </w:t>
       </w:r>
-      <w:bookmarkStart w:id="54" w:name="redoc-citation-11"/>
+      <w:bookmarkStart w:id="46" w:name="redoc-citation-11"/>
       <w:r>
         <w:rPr>
           <w:rStyle w:val="redoc-citation-11"/>
         </w:rPr>
         <w:t xml:space="preserve">[@ruckelshaus_notes_2015]</w:t>
       </w:r>
-      <w:bookmarkEnd w:id="54"/>
+      <w:bookmarkEnd w:id="46"/>
       <w:r>
         <w:t xml:space="preserve">.</w:t>
       </w:r>
@@ -1017,11 +1078,11 @@
       <w:pPr>
         <w:pStyle w:val="Heading2"/>
       </w:pPr>
-      <w:bookmarkStart w:id="55" w:name="priority-synthesis-across-indicators"/>
+      <w:bookmarkStart w:id="47" w:name="priority-synthesis-across-indicators"/>
       <w:r>
         <w:t xml:space="preserve">Priority: Synthesis across indicators</w:t>
       </w:r>
-      <w:bookmarkEnd w:id="55"/>
+      <w:bookmarkEnd w:id="47"/>
     </w:p>
     <w:p>
       <w:pPr>
@@ -1033,28 +1094,28 @@
       <w:r>
         <w:t xml:space="preserve"> </w:t>
       </w:r>
-      <w:bookmarkStart w:id="56" w:name="redoc-citation-12"/>
+      <w:bookmarkStart w:id="48" w:name="redoc-citation-12"/>
       <w:r>
         <w:rPr>
           <w:rStyle w:val="redoc-citation-12"/>
         </w:rPr>
         <w:t xml:space="preserve">[@link_ecosystem-based_2010]</w:t>
       </w:r>
-      <w:bookmarkEnd w:id="56"/>
+      <w:bookmarkEnd w:id="48"/>
       <w:r>
         <w:t xml:space="preserve">. It is also clear that multiple indicators are required to understand the interactions of the many ecosystem factors that affect outcomes for management, whether they are reported separately or integrated within a formal analytical framework</w:t>
       </w:r>
       <w:r>
         <w:t xml:space="preserve"> </w:t>
       </w:r>
-      <w:bookmarkStart w:id="57" w:name="redoc-citation-13"/>
+      <w:bookmarkStart w:id="49" w:name="redoc-citation-13"/>
       <w:r>
         <w:rPr>
           <w:rStyle w:val="redoc-citation-13"/>
         </w:rPr>
         <w:t xml:space="preserve">[@samhouri_quantitative_2009; @van_oudenhoven_framework_2012; @large_quantifying_2015; @zador_ecosystem_2016]</w:t>
       </w:r>
-      <w:bookmarkEnd w:id="57"/>
+      <w:bookmarkEnd w:id="49"/>
       <w:r>
         <w:t xml:space="preserve">. Regional managers requested improved synthesis across indicators during initial review. We both structured the report and modified our report production approach to provide improved indicator synthesis relevant to fishery managers.</w:t>
       </w:r>
@@ -1105,8 +1166,8 @@
       <w:r>
         <w:t xml:space="preserve"> </w:t>
       </w:r>
-      <w:bookmarkStart w:id="59" w:name="redoc-citation-14"/>
-      <w:bookmarkStart w:id="58" w:name="redoc-citation-20"/>
+      <w:bookmarkStart w:id="51" w:name="redoc-citation-14"/>
+      <w:bookmarkStart w:id="50" w:name="redoc-citation-20"/>
       <w:r>
         <w:rPr>
           <w:rStyle w:val="redoc-citation-20"/>
@@ -1114,8 +1175,8 @@
         </w:rPr>
         <w:t xml:space="preserve">[@zador_ecosystem_2016]</w:t>
       </w:r>
-      <w:bookmarkEnd w:id="58"/>
-      <w:bookmarkEnd w:id="59"/>
+      <w:bookmarkEnd w:id="50"/>
+      <w:bookmarkEnd w:id="51"/>
       <w:r>
         <w:t xml:space="preserve">. The purpose of the summary is to link indicator trends where possible between human dimensions, managed species, and ecological/environmental drivers.</w:t>
       </w:r>
@@ -1130,8 +1191,8 @@
       <w:r>
         <w:t xml:space="preserve"> </w:t>
       </w:r>
-      <w:bookmarkStart w:id="61" w:name="redoc-citation-15"/>
-      <w:bookmarkStart w:id="60" w:name="redoc-citation-16"/>
+      <w:bookmarkStart w:id="53" w:name="redoc-citation-15"/>
+      <w:bookmarkStart w:id="52" w:name="redoc-citation-16"/>
       <w:r>
         <w:rPr>
           <w:rStyle w:val="redoc-citation-16"/>
@@ -1139,8 +1200,8 @@
         </w:rPr>
         <w:t xml:space="preserve">[@program_ecosystem_2012, @nefsc_northeast_2015]</w:t>
       </w:r>
-      <w:bookmarkEnd w:id="60"/>
-      <w:bookmarkEnd w:id="61"/>
+      <w:bookmarkEnd w:id="52"/>
+      <w:bookmarkEnd w:id="53"/>
       <w:r>
         <w:t xml:space="preserve"> </w:t>
       </w:r>
@@ -1152,11 +1213,11 @@
       <w:pPr>
         <w:pStyle w:val="Heading2"/>
       </w:pPr>
-      <w:bookmarkStart w:id="62" w:name="X934f50ee8a4e165892b93e203ed29957288ec99"/>
+      <w:bookmarkStart w:id="54" w:name="X934f50ee8a4e165892b93e203ed29957288ec99"/>
       <w:r>
         <w:t xml:space="preserve">Priority: Efficient production for multiple management jurisdictions</w:t>
       </w:r>
-      <w:bookmarkEnd w:id="62"/>
+      <w:bookmarkEnd w:id="54"/>
     </w:p>
     <w:p>
       <w:pPr>
@@ -1177,36 +1238,36 @@
       <w:r>
         <w:t xml:space="preserve"> </w:t>
       </w:r>
-      <w:bookmarkStart w:id="63" w:name="redoc-citation-17"/>
+      <w:bookmarkStart w:id="55" w:name="redoc-citation-17"/>
       <w:r>
         <w:rPr>
           <w:rStyle w:val="redoc-citation-17"/>
         </w:rPr>
         <w:t xml:space="preserve">[@clay_measuring_2014]</w:t>
       </w:r>
-      <w:bookmarkEnd w:id="63"/>
+      <w:bookmarkEnd w:id="55"/>
       <w:r>
         <w:t xml:space="preserve">, and social indicators</w:t>
       </w:r>
       <w:r>
         <w:t xml:space="preserve"> </w:t>
       </w:r>
-      <w:bookmarkStart w:id="64" w:name="redoc-citation-18"/>
+      <w:bookmarkStart w:id="56" w:name="redoc-citation-18"/>
       <w:r>
         <w:rPr>
           <w:rStyle w:val="redoc-citation-18"/>
         </w:rPr>
         <w:t xml:space="preserve">[@colburn_social_2012; @jepson_development_2013; @colburn_indicators_2016]</w:t>
       </w:r>
-      <w:bookmarkEnd w:id="64"/>
+      <w:bookmarkEnd w:id="56"/>
       <w:r>
         <w:t xml:space="preserve">; the US California Current State of the Ecosystem (SOE) report</w:t>
       </w:r>
       <w:r>
         <w:t xml:space="preserve"> </w:t>
       </w:r>
-      <w:bookmarkStart w:id="66" w:name="redoc-citation-19"/>
-      <w:bookmarkStart w:id="65" w:name="redoc-citation-22"/>
+      <w:bookmarkStart w:id="58" w:name="redoc-citation-19"/>
+      <w:bookmarkStart w:id="57" w:name="redoc-citation-22"/>
       <w:r>
         <w:rPr>
           <w:rStyle w:val="redoc-citation-22"/>
@@ -1214,8 +1275,8 @@
         </w:rPr>
         <w:t xml:space="preserve">[@noauthor_annual_nodate]</w:t>
       </w:r>
-      <w:bookmarkEnd w:id="65"/>
-      <w:bookmarkEnd w:id="66"/>
+      <w:bookmarkEnd w:id="57"/>
+      <w:bookmarkEnd w:id="58"/>
       <w:r>
         <w:t xml:space="preserve">, which served as our initial report template; and the US Alaska annual Ecosystem Considerations report</w:t>
       </w:r>
@@ -1239,21 +1300,21 @@
       <w:r>
         <w:t xml:space="preserve"> </w:t>
       </w:r>
-      <w:bookmarkStart w:id="67" w:name="redoc-citation-21"/>
+      <w:bookmarkStart w:id="59" w:name="redoc-citation-21"/>
       <w:r>
         <w:rPr>
           <w:rStyle w:val="redoc-citation-21"/>
         </w:rPr>
         <w:t xml:space="preserve">[@fogarty_art_2013]</w:t>
       </w:r>
-      <w:bookmarkEnd w:id="67"/>
+      <w:bookmarkEnd w:id="59"/>
       <w:r>
         <w:t xml:space="preserve">. Methods and sources for describing the EPUs are detailed in the</w:t>
       </w:r>
       <w:r>
         <w:t xml:space="preserve"> </w:t>
       </w:r>
-      <w:hyperlink r:id="rId68">
+      <w:hyperlink r:id="rId60">
         <w:r>
           <w:rPr>
             <w:rStyle w:val="Hyperlink"/>
@@ -1292,7 +1353,7 @@
       <w:r>
         <w:t xml:space="preserve"> </w:t>
       </w:r>
-      <w:hyperlink r:id="rId69">
+      <w:hyperlink r:id="rId61">
         <w:r>
           <w:rPr>
             <w:rStyle w:val="Hyperlink"/>
@@ -1314,14 +1375,14 @@
       <w:r>
         <w:t xml:space="preserve"> </w:t>
       </w:r>
-      <w:bookmarkStart w:id="70" w:name="redoc-citation-23"/>
+      <w:bookmarkStart w:id="62" w:name="redoc-citation-23"/>
       <w:r>
         <w:rPr>
           <w:rStyle w:val="redoc-citation-23"/>
         </w:rPr>
         <w:t xml:space="preserve">[@R-rmarkdown]</w:t>
       </w:r>
-      <w:bookmarkEnd w:id="70"/>
+      <w:bookmarkEnd w:id="62"/>
       <w:r>
         <w:t xml:space="preserve"> </w:t>
       </w:r>
@@ -1331,8 +1392,8 @@
       <w:r>
         <w:t xml:space="preserve"> </w:t>
       </w:r>
-      <w:bookmarkStart w:id="71" w:name="redoc-citation-24"/>
-      <w:hyperlink r:id="rId69">
+      <w:bookmarkStart w:id="63" w:name="redoc-citation-24"/>
+      <w:hyperlink r:id="rId61">
         <w:r>
           <w:rPr>
             <w:rStyle w:val="Hyperlink"/>
@@ -1359,7 +1420,7 @@
         </w:rPr>
         <w:t xml:space="preserve">[@R-bookdown]</w:t>
       </w:r>
-      <w:bookmarkEnd w:id="71"/>
+      <w:bookmarkEnd w:id="63"/>
       <w:r>
         <w:t xml:space="preserve"> </w:t>
       </w:r>
@@ -1379,11 +1440,11 @@
       <w:pPr>
         <w:pStyle w:val="Heading1"/>
       </w:pPr>
-      <w:bookmarkStart w:id="72" w:name="mid-atlantic-eafm-risk-assessment"/>
+      <w:bookmarkStart w:id="64" w:name="mid-atlantic-eafm-risk-assessment"/>
       <w:r>
         <w:t xml:space="preserve">Mid-Atlantic EAFM risk assessment</w:t>
       </w:r>
-      <w:bookmarkEnd w:id="72"/>
+      <w:bookmarkEnd w:id="64"/>
     </w:p>
     <w:p>
       <w:pPr>
@@ -1395,8 +1456,8 @@
       <w:r>
         <w:t xml:space="preserve"> </w:t>
       </w:r>
-      <w:bookmarkStart w:id="74" w:name="redoc-citation-25"/>
-      <w:bookmarkStart w:id="73" w:name="redoc-citation-26"/>
+      <w:bookmarkStart w:id="66" w:name="redoc-citation-25"/>
+      <w:bookmarkStart w:id="65" w:name="redoc-citation-26"/>
       <w:r>
         <w:rPr>
           <w:rStyle w:val="redoc-citation-26"/>
@@ -1404,8 +1465,8 @@
         </w:rPr>
         <w:t xml:space="preserve">[@gaichas_implementing_2018]</w:t>
       </w:r>
-      <w:bookmarkEnd w:id="73"/>
-      <w:bookmarkEnd w:id="74"/>
+      <w:bookmarkEnd w:id="65"/>
+      <w:bookmarkEnd w:id="66"/>
       <w:r>
         <w:t xml:space="preserve">. First, the Council identified a range of ecological, social, and management objectives or risk elements. All objectives/risk elements were evaluated with ecosystem indicators using risk assessment criteria developed by the Council. The MAFMC risk assessment was done with managers and stakeholders in the region, further clarifying the list of ecosystem-level management objectives. For example, indicators associated with management performance were developed to assess risks to meeting management objectives</w:t>
       </w:r>
@@ -1423,16 +1484,27 @@
       <w:pPr>
         <w:pStyle w:val="Heading1"/>
       </w:pPr>
-      <w:bookmarkStart w:id="75" w:name="X7ab051b3e58ddd2cf843bc65786d3b27a059c69"/>
+      <w:bookmarkStart w:id="67" w:name="X7ab051b3e58ddd2cf843bc65786d3b27a059c69"/>
       <w:r>
         <w:t xml:space="preserve">Mid-Atlantic EAFM conceptual modeling (towards MSE)</w:t>
       </w:r>
-      <w:bookmarkEnd w:id="75"/>
+      <w:bookmarkEnd w:id="67"/>
     </w:p>
     <w:p>
       <w:pPr>
         <w:pStyle w:val="FirstParagraph"/>
       </w:pPr>
+      <w:commentRangeStart w:id="8"/>
+      <w:commentRangeEnd w:id="8"/>
+      <w:r>
+        <w:rPr>
+          <w:rStyle w:val="CommentReference"/>
+        </w:rPr>
+        <w:commentReference w:id="8"/>
+      </w:r>
+      <w:r>
+        <w:t xml:space="preserve"> </w:t>
+      </w:r>
       <w:r>
         <w:t xml:space="preserve">Utilizing the results of the risk assessment, the Council agreed to pilot the development of a conceptual model that will consider key risk factors affecting summer flounder and its fisheries. Conceptual model development is the second step in the structured framework process and are built to ensure key relationships throughout the system are accounted for and help identify specific management questions to address the highest priority ecosystem factors.</w:t>
       </w:r>
@@ -1469,11 +1541,11 @@
       <w:pPr>
         <w:pStyle w:val="Heading2"/>
       </w:pPr>
-      <w:bookmarkStart w:id="76" w:name="conceptual-models"/>
+      <w:bookmarkStart w:id="68" w:name="conceptual-models"/>
       <w:r>
         <w:t xml:space="preserve">Conceptual models</w:t>
       </w:r>
-      <w:bookmarkEnd w:id="76"/>
+      <w:bookmarkEnd w:id="68"/>
     </w:p>
     <w:p>
       <w:pPr>
@@ -1493,7 +1565,7 @@
       <w:r>
         <w:t xml:space="preserve"> </w:t>
       </w:r>
-      <w:hyperlink r:id="rId77">
+      <w:hyperlink r:id="rId69">
         <w:r>
           <w:rPr>
             <w:rStyle w:val="Hyperlink"/>
@@ -1561,11 +1633,11 @@
       <w:pPr>
         <w:pStyle w:val="Heading2"/>
       </w:pPr>
-      <w:bookmarkStart w:id="78" w:name="Xa465ebe4d7c08ceceeab48392ad405d4e772533"/>
+      <w:bookmarkStart w:id="70" w:name="Xa465ebe4d7c08ceceeab48392ad405d4e772533"/>
       <w:r>
         <w:t xml:space="preserve">Summer Flounder Management Questions for MSE</w:t>
       </w:r>
-      <w:bookmarkEnd w:id="78"/>
+      <w:bookmarkEnd w:id="70"/>
     </w:p>
     <w:p>
       <w:pPr>
@@ -1586,177 +1658,177 @@
     <w:p>
       <w:pPr>
         <w:pStyle w:val="Compact"/>
-        <w:numPr>
-          <w:numId w:val="1001"/>
-          <w:ilvl w:val="0"/>
-        </w:numPr>
-      </w:pPr>
-      <w:r>
-        <w:t xml:space="preserve">How does utilizing recreational data sources at scales that may be inappropriate for the data source (e.g., MRIP data at the state/wave/mode level) affect management variability, uncertainty, and fishery performance? Evaluate the impact of that variability and uncertainty and its use in the current conservation equivalency process on recreational fishery outcomes.</w:t>
-      </w:r>
-    </w:p>
-    <w:p>
-      <w:pPr>
-        <w:pStyle w:val="FirstParagraph"/>
-      </w:pPr>
-      <w:r>
-        <w:t xml:space="preserve">The EOP Committee selected this question as its top priority given the importance of the recreational summer flounder fishery, concerns about MRIP data and its use in management, and the potential application to other Council-managed fisheries. This question is not intended to conduct a review and evaluation of the MRIP program but to understand the management implications of the currentapproaches and utilization of MRIP data within the recreational management process. Evaluating this question can help the Council understand the potential biological and management implications associated with the limitations in the current utilization the MRIP data within the management system and offer alternative strategies to help achieve recreational management objectives.</w:t>
-      </w:r>
-    </w:p>
-    <w:p>
-      <w:pPr>
-        <w:pStyle w:val="BodyText"/>
-      </w:pPr>
-      <w:r>
-        <w:t xml:space="preserve">While this question focuses on recreational data and management, there are also ecosystem aspects and considerations that can be evaluated. The Data Quality high-risk factor is linked to four other risk factors contained in the conceptual model including: Allocation, Regulatory Complexity, Management Control, and the Stock Assessment. Conducting a full evaluation of this question can provide insight and guidance on a number of biological, environmental, social, economic, and management objectives. A future analysis of this question can also pull together, and be informed by, other Council funded projects (i.e., F-based management for the recreational summer flounder fishery) and Monitoring Committee activities evaluating MRIP uncertainty.</w:t>
-      </w:r>
-    </w:p>
-    <w:p>
-      <w:pPr>
-        <w:pStyle w:val="Compact"/>
-        <w:numPr>
-          <w:numId w:val="1002"/>
-          <w:ilvl w:val="0"/>
-        </w:numPr>
-      </w:pPr>
-      <w:r>
-        <w:t xml:space="preserve">What are the mechanisms driving summer flounder distribution shift and/or population range expansion? What are the biological, management, and socioeconomic implications of these changes? Identify potential management and science strategies to help account for the impacts of these changes.</w:t>
-      </w:r>
-    </w:p>
-    <w:p>
-      <w:pPr>
-        <w:pStyle w:val="FirstParagraph"/>
-      </w:pPr>
-      <w:r>
-        <w:t xml:space="preserve">The EOP Committee noted the number of challenges the Council is already facing because of the significant biological and management implications of shifting species distributions. Evaluating this question has the potential to provide the Council with an increased understanding of what’s driving these population shifts, what those implications might be, and offer different tools and strategies to address these issues and meet its management objectives.</w:t>
-      </w:r>
-    </w:p>
-    <w:p>
-      <w:pPr>
-        <w:pStyle w:val="BodyText"/>
-      </w:pPr>
-      <w:r>
-        <w:t xml:space="preserve">Summer flounder distribution shift was identified as a high-risk factor through the EAFM risk assessment and is the most linked ecosystem element within the conceptual model. Eleven other high-risk factors, across all aspects of the summer flounder fishery conceptual model ecosystem, are affected by summer flounder distribution shifts that have implications for not only summer flounder management but other managed fisheries and protected species as well.</w:t>
-      </w:r>
-    </w:p>
-    <w:p>
-      <w:pPr>
-        <w:pStyle w:val="Compact"/>
-        <w:numPr>
-          <w:numId w:val="1003"/>
-          <w:ilvl w:val="0"/>
-        </w:numPr>
-      </w:pPr>
-      <w:r>
-        <w:t xml:space="preserve">Evaluate the biological and economic benefits of minimizing discards and converting discards into landings in the recreational sector. Identify management strategies to effectively realize these benefits.</w:t>
-      </w:r>
-    </w:p>
-    <w:p>
-      <w:pPr>
-        <w:pStyle w:val="FirstParagraph"/>
-      </w:pPr>
-      <w:r>
-        <w:t xml:space="preserve">The EOP Committee noted the various management challenges to address and reduce regulatory discards, particularly within the recreational sector summer flounder fishery where 90% of the recreational catch is released. This issue is also raised frequently by stakeholders and Advisory Panel members. The Committee noted the potential utility in linking this question and the EAFM process to the Councils typical recreational review and management process. For example, the November 2019 staff memo3 regarding 2020 summer flounder recreational management measures recommends considering management strategies that depart from the current management approaches used under the conservation equivalency process in an effort to reduce recreational discards. Given the Councils potential interest in addressing recreational summer flounder discards in both the EAFM and traditional management process, this could present a unique opportunity to align these efforts.</w:t>
-      </w:r>
-    </w:p>
-    <w:p>
-      <w:pPr>
-        <w:pStyle w:val="BodyText"/>
-      </w:pPr>
-      <w:r>
-        <w:t xml:space="preserve">Summer Flounder Discards was identified as a high-risk factor through the EAFM risk assessment and is linked to seven additional high-risk factors across issues of Management, Summer Flounder Stock, Science, Fishing Fleets, and Benefits derived from the resource.</w:t>
-      </w:r>
-    </w:p>
-    <w:p>
-      <w:pPr>
-        <w:pStyle w:val="BodyText"/>
-      </w:pPr>
-      <w:r>
-        <w:t xml:space="preserve">The Council selected Question 3 to move forward with MSE, the next step in both their EAFM process and in the IEA framework, at the December 2019 meeting. The EAFM MSE is expected to proceed in 2020.</w:t>
-      </w:r>
-    </w:p>
-    <w:p>
-      <w:pPr>
-        <w:pStyle w:val="Heading1"/>
-      </w:pPr>
-      <w:bookmarkStart w:id="79" w:name="discussion-and-conclusions"/>
-      <w:r>
-        <w:t xml:space="preserve">Discussion and Conclusions</w:t>
-      </w:r>
-      <w:bookmarkEnd w:id="79"/>
-    </w:p>
-    <w:p>
-      <w:pPr>
-        <w:pStyle w:val="FirstParagraph"/>
-      </w:pPr>
-      <w:r>
-        <w:t xml:space="preserve">Overall, the process began with strategic planning, stakeholder-driven visioning, and continues as a collaboration between scientists, managers, and stakeholders. This collaborative process is key to the success of EAFM implementation using IEA as a framework. Key points:</w:t>
-      </w:r>
-    </w:p>
-    <w:p>
-      <w:pPr>
         <w:numPr>
           <w:numId w:val="1004"/>
           <w:ilvl w:val="0"/>
         </w:numPr>
       </w:pPr>
       <w:r>
-        <w:t xml:space="preserve">The Council developed a clear statement of intent for EBFM based on broad stakeholder engagement through the Visioning process and strategic planning.</w:t>
-      </w:r>
-    </w:p>
-    <w:p>
-      <w:pPr>
+        <w:t xml:space="preserve">How does utilizing recreational data sources at scales that may be inappropriate for the data source (e.g., MRIP data at the state/wave/mode level) affect management variability, uncertainty, and fishery performance? Evaluate the impact of that variability and uncertainty and its use in the current conservation equivalency process on recreational fishery outcomes.</w:t>
+      </w:r>
+    </w:p>
+    <w:p>
+      <w:pPr>
+        <w:pStyle w:val="FirstParagraph"/>
+      </w:pPr>
+      <w:r>
+        <w:t xml:space="preserve">The EOP Committee selected this question as its top priority given the importance of the recreational summer flounder fishery, concerns about MRIP data and its use in management, and the potential application to other Council-managed fisheries. This question is not intended to conduct a review and evaluation of the MRIP program but to understand the management implications of the currentapproaches and utilization of MRIP data within the recreational management process. Evaluating this question can help the Council understand the potential biological and management implications associated with the limitations in the current utilization the MRIP data within the management system and offer alternative strategies to help achieve recreational management objectives.</w:t>
+      </w:r>
+    </w:p>
+    <w:p>
+      <w:pPr>
+        <w:pStyle w:val="BodyText"/>
+      </w:pPr>
+      <w:r>
+        <w:t xml:space="preserve">While this question focuses on recreational data and management, there are also ecosystem aspects and considerations that can be evaluated. The Data Quality high-risk factor is linked to four other risk factors contained in the conceptual model including: Allocation, Regulatory Complexity, Management Control, and the Stock Assessment. Conducting a full evaluation of this question can provide insight and guidance on a number of biological, environmental, social, economic, and management objectives. A future analysis of this question can also pull together, and be informed by, other Council funded projects (i.e., F-based management for the recreational summer flounder fishery) and Monitoring Committee activities evaluating MRIP uncertainty.</w:t>
+      </w:r>
+    </w:p>
+    <w:p>
+      <w:pPr>
+        <w:pStyle w:val="Compact"/>
         <w:numPr>
-          <w:numId w:val="1004"/>
+          <w:numId w:val="1005"/>
           <w:ilvl w:val="0"/>
         </w:numPr>
       </w:pPr>
       <w:r>
-        <w:t xml:space="preserve">The Council proceeded stepwise through a series of distinct but related topics to have concrete discussions about policy options relevant to high priority EAFM topics identified by stakeholders</w:t>
-      </w:r>
-    </w:p>
-    <w:p>
-      <w:pPr>
+        <w:t xml:space="preserve">What are the mechanisms driving summer flounder distribution shift and/or population range expansion? What are the biological, management, and socioeconomic implications of these changes? Identify potential management and science strategies to help account for the impacts of these changes.</w:t>
+      </w:r>
+    </w:p>
+    <w:p>
+      <w:pPr>
+        <w:pStyle w:val="FirstParagraph"/>
+      </w:pPr>
+      <w:r>
+        <w:t xml:space="preserve">The EOP Committee noted the number of challenges the Council is already facing because of the significant biological and management implications of shifting species distributions. Evaluating this question has the potential to provide the Council with an increased understanding of what’s driving these population shifts, what those implications might be, and offer different tools and strategies to address these issues and meet its management objectives.</w:t>
+      </w:r>
+    </w:p>
+    <w:p>
+      <w:pPr>
+        <w:pStyle w:val="BodyText"/>
+      </w:pPr>
+      <w:r>
+        <w:t xml:space="preserve">Summer flounder distribution shift was identified as a high-risk factor through the EAFM risk assessment and is the most linked ecosystem element within the conceptual model. Eleven other high-risk factors, across all aspects of the summer flounder fishery conceptual model ecosystem, are affected by summer flounder distribution shifts that have implications for not only summer flounder management but other managed fisheries and protected species as well.</w:t>
+      </w:r>
+    </w:p>
+    <w:p>
+      <w:pPr>
+        <w:pStyle w:val="Compact"/>
         <w:numPr>
-          <w:numId w:val="1004"/>
+          <w:numId w:val="1006"/>
           <w:ilvl w:val="0"/>
         </w:numPr>
       </w:pPr>
       <w:r>
-        <w:t xml:space="preserve">The flexible IEA framework was adjusted to meet Council needs and interest, placing risk assessment early on to identify priorities for further analysis within the EAFM process</w:t>
+        <w:t xml:space="preserve">Evaluate the biological and economic benefits of minimizing discards and converting discards into landings in the recreational sector. Identify management strategies to effectively realize these benefits.</w:t>
+      </w:r>
+    </w:p>
+    <w:p>
+      <w:pPr>
+        <w:pStyle w:val="FirstParagraph"/>
+      </w:pPr>
+      <w:r>
+        <w:t xml:space="preserve">The EOP Committee noted the various management challenges to address and reduce regulatory discards, particularly within the recreational sector summer flounder fishery where 90% of the recreational catch is released. This issue is also raised frequently by stakeholders and Advisory Panel members. The Committee noted the potential utility in linking this question and the EAFM process to the Councils typical recreational review and management process. For example, the November 2019 staff memo3 regarding 2020 summer flounder recreational management measures recommends considering management strategies that depart from the current management approaches used under the conservation equivalency process in an effort to reduce recreational discards. Given the Councils potential interest in addressing recreational summer flounder discards in both the EAFM and traditional management process, this could present a unique opportunity to align these efforts.</w:t>
+      </w:r>
+    </w:p>
+    <w:p>
+      <w:pPr>
+        <w:pStyle w:val="BodyText"/>
+      </w:pPr>
+      <w:r>
+        <w:t xml:space="preserve">Summer Flounder Discards was identified as a high-risk factor through the EAFM risk assessment and is linked to seven additional high-risk factors across issues of Management, Summer Flounder Stock, Science, Fishing Fleets, and Benefits derived from the resource.</w:t>
+      </w:r>
+    </w:p>
+    <w:p>
+      <w:pPr>
+        <w:pStyle w:val="BodyText"/>
+      </w:pPr>
+      <w:r>
+        <w:t xml:space="preserve">The Council selected Question 3 to move forward with MSE, the next step in both their EAFM process and in the IEA framework, at the December 2019 meeting. The EAFM MSE is expected to proceed in 2020.</w:t>
+      </w:r>
+    </w:p>
+    <w:p>
+      <w:pPr>
+        <w:pStyle w:val="Heading1"/>
+      </w:pPr>
+      <w:bookmarkStart w:id="71" w:name="discussion-and-conclusions"/>
+      <w:r>
+        <w:t xml:space="preserve">Discussion and Conclusions</w:t>
+      </w:r>
+      <w:bookmarkEnd w:id="71"/>
+    </w:p>
+    <w:p>
+      <w:pPr>
+        <w:pStyle w:val="FirstParagraph"/>
+      </w:pPr>
+      <w:r>
+        <w:t xml:space="preserve">Overall, the process began with strategic planning, stakeholder-driven visioning, and continues as a collaboration between scientists, managers, and stakeholders. This collaborative process is key to the success of EAFM implementation using IEA as a framework. Key points:</w:t>
       </w:r>
     </w:p>
     <w:p>
       <w:pPr>
         <w:numPr>
-          <w:numId w:val="1004"/>
+          <w:numId w:val="1007"/>
           <w:ilvl w:val="0"/>
         </w:numPr>
       </w:pPr>
       <w:r>
-        <w:t xml:space="preserve">IEA provided a process to address ecological, environmental, social, and economic interactions rather than a set of prescriptive rules. The process allows the Council to</w:t>
-      </w:r>
-      <w:r>
-        <w:t xml:space="preserve"> </w:t>
-      </w:r>
-      <w:r>
-        <w:t xml:space="preserve">“</w:t>
-      </w:r>
-      <w:r>
-        <w:t xml:space="preserve">learn by doing</w:t>
-      </w:r>
-      <w:r>
-        <w:t xml:space="preserve">”</w:t>
+        <w:t xml:space="preserve">The Council developed a clear statement of intent for EBFM based on broad stakeholder engagement through the Visioning process and strategic planning.</w:t>
       </w:r>
     </w:p>
     <w:p>
       <w:pPr>
         <w:numPr>
-          <w:numId w:val="1004"/>
+          <w:numId w:val="1007"/>
           <w:ilvl w:val="0"/>
         </w:numPr>
       </w:pPr>
       <w:r>
+        <w:t xml:space="preserve">The Council proceeded stepwise through a series of distinct but related topics to have concrete discussions about policy options relevant to high priority EAFM topics identified by stakeholders</w:t>
+      </w:r>
+    </w:p>
+    <w:p>
+      <w:pPr>
+        <w:numPr>
+          <w:numId w:val="1007"/>
+          <w:ilvl w:val="0"/>
+        </w:numPr>
+      </w:pPr>
+      <w:r>
+        <w:t xml:space="preserve">The flexible IEA framework was adjusted to meet Council needs and interest, placing risk assessment early on to identify priorities for further analysis within the EAFM process</w:t>
+      </w:r>
+    </w:p>
+    <w:p>
+      <w:pPr>
+        <w:numPr>
+          <w:numId w:val="1007"/>
+          <w:ilvl w:val="0"/>
+        </w:numPr>
+      </w:pPr>
+      <w:r>
+        <w:t xml:space="preserve">IEA provided a process to address ecological, environmental, social, and economic interactions rather than a set of prescriptive rules. The process allows the Council to</w:t>
+      </w:r>
+      <w:r>
+        <w:t xml:space="preserve"> </w:t>
+      </w:r>
+      <w:r>
+        <w:t xml:space="preserve">“</w:t>
+      </w:r>
+      <w:r>
+        <w:t xml:space="preserve">learn by doing</w:t>
+      </w:r>
+      <w:r>
+        <w:t xml:space="preserve">”</w:t>
+      </w:r>
+    </w:p>
+    <w:p>
+      <w:pPr>
+        <w:numPr>
+          <w:numId w:val="1007"/>
+          <w:ilvl w:val="0"/>
+        </w:numPr>
+      </w:pPr>
+      <w:r>
         <w:t xml:space="preserve">Note also Open-source data and technical documentation, ref Bastille et al paper</w:t>
       </w:r>
     </w:p>
@@ -1764,11 +1836,11 @@
       <w:pPr>
         <w:pStyle w:val="Heading1"/>
       </w:pPr>
-      <w:bookmarkStart w:id="80" w:name="references"/>
+      <w:bookmarkStart w:id="72" w:name="references"/>
       <w:r>
         <w:t xml:space="preserve">References</w:t>
       </w:r>
-      <w:bookmarkEnd w:id="80"/>
+      <w:bookmarkEnd w:id="72"/>
     </w:p>
     <w:sectPr>
       <w:pgMar w:top="1440" w:bottom="1440" w:left="1440" w:right="1440" w:gutter="0" w:header="0" w:footer="0"/>
@@ -1779,7 +1851,136 @@
 </file>
 
 <file path=word/comments.xml><?xml version="1.0" encoding="utf-8"?>
-<w:comments xmlns:w="http://schemas.openxmlformats.org/wordprocessingml/2006/main" xmlns:m="http://schemas.openxmlformats.org/officeDocument/2006/math" xmlns:r="http://schemas.openxmlformats.org/officeDocument/2006/relationships" xmlns:o="urn:schemas-microsoft-com:office:office" xmlns:v="urn:schemas-microsoft-com:vml" xmlns:w10="urn:schemas-microsoft-com:office:word" xmlns:a="http://schemas.openxmlformats.org/drawingml/2006/main" xmlns:pic="http://schemas.openxmlformats.org/drawingml/2006/picture" xmlns:wp="http://schemas.openxmlformats.org/drawingml/2006/wordprocessingDrawing"/>
+<w:comments xmlns:w="http://schemas.openxmlformats.org/wordprocessingml/2006/main" xmlns:m="http://schemas.openxmlformats.org/officeDocument/2006/math" xmlns:r="http://schemas.openxmlformats.org/officeDocument/2006/relationships" xmlns:o="urn:schemas-microsoft-com:office:office" xmlns:v="urn:schemas-microsoft-com:vml" xmlns:w10="urn:schemas-microsoft-com:office:word" xmlns:a="http://schemas.openxmlformats.org/drawingml/2006/main" xmlns:pic="http://schemas.openxmlformats.org/drawingml/2006/picture" xmlns:wp="http://schemas.openxmlformats.org/drawingml/2006/wordprocessingDrawing">
+  <w:comment w:id="1" w:author="sgaichas" w:date="2019-12-17T19:07:07Z">
+    <w:p>
+      <w:pPr>
+        <w:pStyle w:val="CommentText"/>
+      </w:pPr>
+      <w:r>
+        <w:rPr>
+          <w:rStyle w:val="CommentReference"/>
+          <w:annotationRef/>
+        </w:rPr>
+      </w:r>
+      <w:r>
+        <w:t xml:space="preserve">Add some stuff here</w:t>
+      </w:r>
+    </w:p>
+  </w:comment>
+  <w:comment w:id="2" w:author="sgaichas" w:date="2019-12-17T19:07:07Z">
+    <w:p>
+      <w:pPr>
+        <w:pStyle w:val="CommentText"/>
+      </w:pPr>
+      <w:r>
+        <w:rPr>
+          <w:rStyle w:val="CommentReference"/>
+          <w:annotationRef/>
+        </w:rPr>
+      </w:r>
+      <w:r>
+        <w:t xml:space="preserve">to be included in draft only:</w:t>
+      </w:r>
+    </w:p>
+  </w:comment>
+  <w:comment w:id="3" w:author="sgaichas" w:date="2019-12-17T19:07:07Z">
+    <w:p>
+      <w:pPr>
+        <w:pStyle w:val="CommentText"/>
+      </w:pPr>
+      <w:r>
+        <w:rPr>
+          <w:rStyle w:val="CommentReference"/>
+          <w:annotationRef/>
+        </w:rPr>
+      </w:r>
+      <w:r>
+        <w:t xml:space="preserve">from the EAFM guidance doc, rev 2019</w:t>
+      </w:r>
+    </w:p>
+  </w:comment>
+  <w:comment w:id="4" w:author="sgaichas" w:date="2019-12-17T19:07:07Z">
+    <w:p>
+      <w:pPr>
+        <w:pStyle w:val="CommentText"/>
+      </w:pPr>
+      <w:r>
+        <w:rPr>
+          <w:rStyle w:val="CommentReference"/>
+          <w:annotationRef/>
+        </w:rPr>
+      </w:r>
+      <w:r>
+        <w:t xml:space="preserve">from the EAFM guidance doc, rev 2019</w:t>
+      </w:r>
+    </w:p>
+  </w:comment>
+  <w:comment w:id="5" w:author="sgaichas" w:date="2019-12-17T19:07:07Z">
+    <w:p>
+      <w:pPr>
+        <w:pStyle w:val="CommentText"/>
+      </w:pPr>
+      <w:r>
+        <w:rPr>
+          <w:rStyle w:val="CommentReference"/>
+          <w:annotationRef/>
+        </w:rPr>
+      </w:r>
+      <w:r>
+        <w:t xml:space="preserve">add a sentence with methods and numbers of responses for the visioning project</w:t>
+      </w:r>
+    </w:p>
+  </w:comment>
+  <w:comment w:id="6" w:author="sgaichas" w:date="2019-12-17T19:07:07Z">
+    <w:p>
+      <w:pPr>
+        <w:pStyle w:val="CommentText"/>
+      </w:pPr>
+      <w:r>
+        <w:rPr>
+          <w:rStyle w:val="CommentReference"/>
+          <w:annotationRef/>
+        </w:rPr>
+      </w:r>
+      <w:r>
+        <w:t xml:space="preserve">open public process, workshops, iterative</w:t>
+      </w:r>
+    </w:p>
+  </w:comment>
+  <w:comment w:id="7" w:author="sgaichas" w:date="2019-12-17T19:07:07Z">
+    <w:p>
+      <w:pPr>
+        <w:pStyle w:val="CommentText"/>
+      </w:pPr>
+      <w:r>
+        <w:rPr>
+          <w:rStyle w:val="CommentReference"/>
+          <w:annotationRef/>
+        </w:rPr>
+      </w:r>
+      <w:r>
+        <w:t xml:space="preserve">pirated from unpublished SOE ms</w:t>
+      </w:r>
+    </w:p>
+  </w:comment>
+  <w:comment w:id="8" w:author="sgaichas" w:date="2019-12-17T19:07:07Z">
+    <w:p>
+      <w:pPr>
+        <w:pStyle w:val="CommentText"/>
+      </w:pPr>
+      <w:r>
+        <w:rPr>
+          <w:rStyle w:val="CommentReference"/>
+          <w:annotationRef/>
+        </w:rPr>
+      </w:r>
+      <w:r>
+        <w:t xml:space="preserve">from Brandon’s Dec Council briefing</w:t>
+      </w:r>
+    </w:p>
+  </w:comment>
+</w:comments>
 </file>
 
 <file path=word/footnotes.xml><?xml version="1.0" encoding="utf-8"?>
@@ -1906,8 +2107,111 @@
       </w:pPr>
     </w:lvl>
   </w:abstractNum>
+  <w:abstractNum w:abstractNumId="991">
+    <w:nsid w:val="ea454b4c"/>
+    <w:multiLevelType w:val="multilevel"/>
+    <w:lvl w:ilvl="0">
+      <w:numFmt w:val="bullet"/>
+      <w:lvlText w:val="•"/>
+      <w:lvlJc w:val="left"/>
+      <w:pPr>
+        <w:tabs>
+          <w:tab w:val="num" w:pos="0"/>
+        </w:tabs>
+        <w:ind w:left="480" w:hanging="480"/>
+      </w:pPr>
+    </w:lvl>
+    <w:lvl w:ilvl="1">
+      <w:numFmt w:val="bullet"/>
+      <w:lvlText w:val="–"/>
+      <w:lvlJc w:val="left"/>
+      <w:pPr>
+        <w:tabs>
+          <w:tab w:val="num" w:pos="720"/>
+        </w:tabs>
+        <w:ind w:left="1200" w:hanging="480"/>
+      </w:pPr>
+    </w:lvl>
+    <w:lvl w:ilvl="2">
+      <w:numFmt w:val="bullet"/>
+      <w:lvlText w:val="•"/>
+      <w:lvlJc w:val="left"/>
+      <w:pPr>
+        <w:tabs>
+          <w:tab w:val="num" w:pos="1440"/>
+        </w:tabs>
+        <w:ind w:left="1920" w:hanging="480"/>
+      </w:pPr>
+    </w:lvl>
+    <w:lvl w:ilvl="3">
+      <w:numFmt w:val="bullet"/>
+      <w:lvlText w:val="–"/>
+      <w:lvlJc w:val="left"/>
+      <w:pPr>
+        <w:tabs>
+          <w:tab w:val="num" w:pos="2160"/>
+        </w:tabs>
+        <w:ind w:left="2640" w:hanging="480"/>
+      </w:pPr>
+    </w:lvl>
+    <w:lvl w:ilvl="4">
+      <w:numFmt w:val="bullet"/>
+      <w:lvlText w:val="•"/>
+      <w:lvlJc w:val="left"/>
+      <w:pPr>
+        <w:tabs>
+          <w:tab w:val="num" w:pos="2880"/>
+        </w:tabs>
+        <w:ind w:left="3360" w:hanging="480"/>
+      </w:pPr>
+    </w:lvl>
+    <w:lvl w:ilvl="5">
+      <w:numFmt w:val="bullet"/>
+      <w:lvlText w:val="–"/>
+      <w:lvlJc w:val="left"/>
+      <w:pPr>
+        <w:tabs>
+          <w:tab w:val="num" w:pos="3600"/>
+        </w:tabs>
+        <w:ind w:left="4080" w:hanging="480"/>
+      </w:pPr>
+    </w:lvl>
+    <w:lvl w:ilvl="6">
+      <w:numFmt w:val="bullet"/>
+      <w:lvlText w:val="•"/>
+      <w:lvlJc w:val="left"/>
+      <w:pPr>
+        <w:tabs>
+          <w:tab w:val="num" w:pos="4320"/>
+        </w:tabs>
+        <w:ind w:left="4800" w:hanging="480"/>
+      </w:pPr>
+    </w:lvl>
+    <w:lvl w:ilvl="7">
+      <w:numFmt w:val="bullet"/>
+      <w:lvlText w:val="–"/>
+      <w:lvlJc w:val="left"/>
+      <w:pPr>
+        <w:tabs>
+          <w:tab w:val="num" w:pos="5040"/>
+        </w:tabs>
+        <w:ind w:left="5520" w:hanging="480"/>
+      </w:pPr>
+    </w:lvl>
+    <w:lvl w:ilvl="8">
+      <w:numFmt w:val="bullet"/>
+      <w:lvlText w:val="•"/>
+      <w:lvlJc w:val="left"/>
+      <w:pPr>
+        <w:tabs>
+          <w:tab w:val="num" w:pos="5760"/>
+        </w:tabs>
+        <w:ind w:left="6240" w:hanging="480"/>
+      </w:pPr>
+    </w:lvl>
+  </w:abstractNum>
   <w:abstractNum w:abstractNumId="99411">
-    <w:nsid w:val="ea454b4c"/>
+    <w:nsid w:val="71315dca"/>
     <w:multiLevelType w:val="multilevel"/>
     <w:lvl w:ilvl="0">
       <w:start w:val="1"/>
@@ -2019,7 +2323,7 @@
     </w:lvl>
   </w:abstractNum>
   <w:abstractNum w:abstractNumId="99412">
-    <w:nsid w:val="71315dca"/>
+    <w:nsid w:val="47261bad"/>
     <w:multiLevelType w:val="multilevel"/>
     <w:lvl w:ilvl="0">
       <w:start w:val="2"/>
@@ -2131,7 +2435,7 @@
     </w:lvl>
   </w:abstractNum>
   <w:abstractNum w:abstractNumId="99413">
-    <w:nsid w:val="47261bad"/>
+    <w:nsid w:val="b3cbbdee"/>
     <w:multiLevelType w:val="multilevel"/>
     <w:lvl w:ilvl="0">
       <w:start w:val="3"/>
@@ -2242,113 +2546,19 @@
       </w:pPr>
     </w:lvl>
   </w:abstractNum>
-  <w:abstractNum w:abstractNumId="991">
-    <w:nsid w:val="b3cbbdee"/>
-    <w:multiLevelType w:val="multilevel"/>
-    <w:lvl w:ilvl="0">
-      <w:numFmt w:val="bullet"/>
-      <w:lvlText w:val="•"/>
-      <w:lvlJc w:val="left"/>
-      <w:pPr>
-        <w:tabs>
-          <w:tab w:val="num" w:pos="0"/>
-        </w:tabs>
-        <w:ind w:left="480" w:hanging="480"/>
-      </w:pPr>
-    </w:lvl>
-    <w:lvl w:ilvl="1">
-      <w:numFmt w:val="bullet"/>
-      <w:lvlText w:val="–"/>
-      <w:lvlJc w:val="left"/>
-      <w:pPr>
-        <w:tabs>
-          <w:tab w:val="num" w:pos="720"/>
-        </w:tabs>
-        <w:ind w:left="1200" w:hanging="480"/>
-      </w:pPr>
-    </w:lvl>
-    <w:lvl w:ilvl="2">
-      <w:numFmt w:val="bullet"/>
-      <w:lvlText w:val="•"/>
-      <w:lvlJc w:val="left"/>
-      <w:pPr>
-        <w:tabs>
-          <w:tab w:val="num" w:pos="1440"/>
-        </w:tabs>
-        <w:ind w:left="1920" w:hanging="480"/>
-      </w:pPr>
-    </w:lvl>
-    <w:lvl w:ilvl="3">
-      <w:numFmt w:val="bullet"/>
-      <w:lvlText w:val="–"/>
-      <w:lvlJc w:val="left"/>
-      <w:pPr>
-        <w:tabs>
-          <w:tab w:val="num" w:pos="2160"/>
-        </w:tabs>
-        <w:ind w:left="2640" w:hanging="480"/>
-      </w:pPr>
-    </w:lvl>
-    <w:lvl w:ilvl="4">
-      <w:numFmt w:val="bullet"/>
-      <w:lvlText w:val="•"/>
-      <w:lvlJc w:val="left"/>
-      <w:pPr>
-        <w:tabs>
-          <w:tab w:val="num" w:pos="2880"/>
-        </w:tabs>
-        <w:ind w:left="3360" w:hanging="480"/>
-      </w:pPr>
-    </w:lvl>
-    <w:lvl w:ilvl="5">
-      <w:numFmt w:val="bullet"/>
-      <w:lvlText w:val="–"/>
-      <w:lvlJc w:val="left"/>
-      <w:pPr>
-        <w:tabs>
-          <w:tab w:val="num" w:pos="3600"/>
-        </w:tabs>
-        <w:ind w:left="4080" w:hanging="480"/>
-      </w:pPr>
-    </w:lvl>
-    <w:lvl w:ilvl="6">
-      <w:numFmt w:val="bullet"/>
-      <w:lvlText w:val="•"/>
-      <w:lvlJc w:val="left"/>
-      <w:pPr>
-        <w:tabs>
-          <w:tab w:val="num" w:pos="4320"/>
-        </w:tabs>
-        <w:ind w:left="4800" w:hanging="480"/>
-      </w:pPr>
-    </w:lvl>
-    <w:lvl w:ilvl="7">
-      <w:numFmt w:val="bullet"/>
-      <w:lvlText w:val="–"/>
-      <w:lvlJc w:val="left"/>
-      <w:pPr>
-        <w:tabs>
-          <w:tab w:val="num" w:pos="5040"/>
-        </w:tabs>
-        <w:ind w:left="5520" w:hanging="480"/>
-      </w:pPr>
-    </w:lvl>
-    <w:lvl w:ilvl="8">
-      <w:numFmt w:val="bullet"/>
-      <w:lvlText w:val="•"/>
-      <w:lvlJc w:val="left"/>
-      <w:pPr>
-        <w:tabs>
-          <w:tab w:val="num" w:pos="5760"/>
-        </w:tabs>
-        <w:ind w:left="6240" w:hanging="480"/>
-      </w:pPr>
-    </w:lvl>
-  </w:abstractNum>
   <w:num w:numId="1000">
     <w:abstractNumId w:val="990"/>
   </w:num>
   <w:num w:numId="1001">
+    <w:abstractNumId w:val="991"/>
+  </w:num>
+  <w:num w:numId="1002">
+    <w:abstractNumId w:val="991"/>
+  </w:num>
+  <w:num w:numId="1003">
+    <w:abstractNumId w:val="991"/>
+  </w:num>
+  <w:num w:numId="1004">
     <w:abstractNumId w:val="99411"/>
     <w:lvlOverride w:ilvl="0">
       <w:startOverride w:val="1"/>
@@ -2378,7 +2588,7 @@
       <w:startOverride w:val="1"/>
     </w:lvlOverride>
   </w:num>
-  <w:num w:numId="1002">
+  <w:num w:numId="1005">
     <w:abstractNumId w:val="99412"/>
     <w:lvlOverride w:ilvl="0">
       <w:startOverride w:val="2"/>
@@ -2408,7 +2618,7 @@
       <w:startOverride w:val="2"/>
     </w:lvlOverride>
   </w:num>
-  <w:num w:numId="1003">
+  <w:num w:numId="1006">
     <w:abstractNumId w:val="99413"/>
     <w:lvlOverride w:ilvl="0">
       <w:startOverride w:val="3"/>
@@ -2438,7 +2648,7 @@
       <w:startOverride w:val="3"/>
     </w:lvlOverride>
   </w:num>
-  <w:num w:numId="1004">
+  <w:num w:numId="1007">
     <w:abstractNumId w:val="991"/>
   </w:num>
 </w:numbering>
@@ -3212,94 +3422,6 @@
   </w:style>
   <w:style w:type="character" w:customStyle="1" w:styleId="redoc-citation-9">
     <w:name w:val="redoc-citation-9"/>
-    <w:basedOn w:val="BodyTextChar"/>
-    <w:hidden/>
-    <w:rPr>
-      <w:shd w:val="clear" w:color="auto" w:fill="FFBEBF"/>
-    </w:rPr>
-    <w:pPr>
-      <w:shd w:val="clear" w:color="auto" w:fill="FFBEBF"/>
-    </w:pPr>
-  </w:style>
-  <w:style w:type="character" w:customStyle="1" w:styleId="redoc-htmlcomment-1">
-    <w:name w:val="redoc-htmlcomment-1"/>
-    <w:basedOn w:val="BodyTextChar"/>
-    <w:hidden/>
-    <w:rPr>
-      <w:shd w:val="clear" w:color="auto" w:fill="FFBEBF"/>
-    </w:rPr>
-    <w:pPr>
-      <w:shd w:val="clear" w:color="auto" w:fill="FFBEBF"/>
-    </w:pPr>
-  </w:style>
-  <w:style w:type="character" w:customStyle="1" w:styleId="redoc-htmlcomment-2">
-    <w:name w:val="redoc-htmlcomment-2"/>
-    <w:basedOn w:val="BodyTextChar"/>
-    <w:hidden/>
-    <w:rPr>
-      <w:shd w:val="clear" w:color="auto" w:fill="FFBEBF"/>
-    </w:rPr>
-    <w:pPr>
-      <w:shd w:val="clear" w:color="auto" w:fill="FFBEBF"/>
-    </w:pPr>
-  </w:style>
-  <w:style w:type="character" w:customStyle="1" w:styleId="redoc-htmlcomment-3">
-    <w:name w:val="redoc-htmlcomment-3"/>
-    <w:basedOn w:val="BodyTextChar"/>
-    <w:hidden/>
-    <w:rPr>
-      <w:shd w:val="clear" w:color="auto" w:fill="FFBEBF"/>
-    </w:rPr>
-    <w:pPr>
-      <w:shd w:val="clear" w:color="auto" w:fill="FFBEBF"/>
-    </w:pPr>
-  </w:style>
-  <w:style w:type="character" w:customStyle="1" w:styleId="redoc-htmlcomment-4">
-    <w:name w:val="redoc-htmlcomment-4"/>
-    <w:basedOn w:val="BodyTextChar"/>
-    <w:hidden/>
-    <w:rPr>
-      <w:shd w:val="clear" w:color="auto" w:fill="FFBEBF"/>
-    </w:rPr>
-    <w:pPr>
-      <w:shd w:val="clear" w:color="auto" w:fill="FFBEBF"/>
-    </w:pPr>
-  </w:style>
-  <w:style w:type="character" w:customStyle="1" w:styleId="redoc-htmlcomment-5">
-    <w:name w:val="redoc-htmlcomment-5"/>
-    <w:basedOn w:val="BodyTextChar"/>
-    <w:hidden/>
-    <w:rPr>
-      <w:shd w:val="clear" w:color="auto" w:fill="FFBEBF"/>
-    </w:rPr>
-    <w:pPr>
-      <w:shd w:val="clear" w:color="auto" w:fill="FFBEBF"/>
-    </w:pPr>
-  </w:style>
-  <w:style w:type="character" w:customStyle="1" w:styleId="redoc-htmlcomment-6">
-    <w:name w:val="redoc-htmlcomment-6"/>
-    <w:basedOn w:val="BodyTextChar"/>
-    <w:hidden/>
-    <w:rPr>
-      <w:shd w:val="clear" w:color="auto" w:fill="FFBEBF"/>
-    </w:rPr>
-    <w:pPr>
-      <w:shd w:val="clear" w:color="auto" w:fill="FFBEBF"/>
-    </w:pPr>
-  </w:style>
-  <w:style w:type="character" w:customStyle="1" w:styleId="redoc-htmlcomment-7">
-    <w:name w:val="redoc-htmlcomment-7"/>
-    <w:basedOn w:val="BodyTextChar"/>
-    <w:hidden/>
-    <w:rPr>
-      <w:shd w:val="clear" w:color="auto" w:fill="FFBEBF"/>
-    </w:rPr>
-    <w:pPr>
-      <w:shd w:val="clear" w:color="auto" w:fill="FFBEBF"/>
-    </w:pPr>
-  </w:style>
-  <w:style w:type="character" w:customStyle="1" w:styleId="redoc-htmlcomment-8">
-    <w:name w:val="redoc-htmlcomment-8"/>
     <w:basedOn w:val="BodyTextChar"/>
     <w:hidden/>
     <w:rPr>

</xml_diff>